<commit_message>
update member application docs
</commit_message>
<xml_diff>
--- a/src/assets/association-documents/member-application.docx
+++ b/src/assets/association-documents/member-application.docx
@@ -1,185 +1,324 @@
 
 <file path=word/document.xml><?xml version="1.0" encoding="utf-8"?>
-<w:document xmlns:wpc="http://schemas.microsoft.com/office/word/2010/wordprocessingCanvas" xmlns:cx="http://schemas.microsoft.com/office/drawing/2014/chartex" xmlns:cx1="http://schemas.microsoft.com/office/drawing/2015/9/8/chartex" xmlns:cx2="http://schemas.microsoft.com/office/drawing/2015/10/21/chartex" xmlns:cx3="http://schemas.microsoft.com/office/drawing/2016/5/9/chartex" xmlns:cx4="http://schemas.microsoft.com/office/drawing/2016/5/10/chartex" xmlns:cx5="http://schemas.microsoft.com/office/drawing/2016/5/11/chartex" xmlns:cx6="http://schemas.microsoft.com/office/drawing/2016/5/12/chartex" xmlns:cx7="http://schemas.microsoft.com/office/drawing/2016/5/13/chartex" xmlns:cx8="http://schemas.microsoft.com/office/drawing/2016/5/14/chartex" xmlns:mc="http://schemas.openxmlformats.org/markup-compatibility/2006" xmlns:aink="http://schemas.microsoft.com/office/drawing/2016/ink" xmlns:am3d="http://schemas.microsoft.com/office/drawing/2017/model3d" xmlns:o="urn:schemas-microsoft-com:office:office" xmlns:r="http://schemas.openxmlformats.org/officeDocument/2006/relationships" xmlns:m="http://schemas.openxmlformats.org/officeDocument/2006/math" xmlns:v="urn:schemas-microsoft-com:vml" xmlns:wp14="http://schemas.microsoft.com/office/word/2010/wordprocessingDrawing" xmlns:wp="http://schemas.openxmlformats.org/drawingml/2006/wordprocessingDrawing" xmlns:w10="urn:schemas-microsoft-com:office:word" xmlns:w="http://schemas.openxmlformats.org/wordprocessingml/2006/main" xmlns:w14="http://schemas.microsoft.com/office/word/2010/wordml" xmlns:w15="http://schemas.microsoft.com/office/word/2012/wordml" xmlns:w16cid="http://schemas.microsoft.com/office/word/2016/wordml/cid" xmlns:w16se="http://schemas.microsoft.com/office/word/2015/wordml/symex" xmlns:wpg="http://schemas.microsoft.com/office/word/2010/wordprocessingGroup" xmlns:wpi="http://schemas.microsoft.com/office/word/2010/wordprocessingInk" xmlns:wne="http://schemas.microsoft.com/office/word/2006/wordml" xmlns:wps="http://schemas.microsoft.com/office/word/2010/wordprocessingShape" mc:Ignorable="w14 w15 w16se w16cid wp14">
+<w:document xmlns:wpc="http://schemas.microsoft.com/office/word/2010/wordprocessingCanvas" xmlns:cx="http://schemas.microsoft.com/office/drawing/2014/chartex" xmlns:cx1="http://schemas.microsoft.com/office/drawing/2015/9/8/chartex" xmlns:cx2="http://schemas.microsoft.com/office/drawing/2015/10/21/chartex" xmlns:cx3="http://schemas.microsoft.com/office/drawing/2016/5/9/chartex" xmlns:cx4="http://schemas.microsoft.com/office/drawing/2016/5/10/chartex" xmlns:cx5="http://schemas.microsoft.com/office/drawing/2016/5/11/chartex" xmlns:cx6="http://schemas.microsoft.com/office/drawing/2016/5/12/chartex" xmlns:cx7="http://schemas.microsoft.com/office/drawing/2016/5/13/chartex" xmlns:cx8="http://schemas.microsoft.com/office/drawing/2016/5/14/chartex" xmlns:mc="http://schemas.openxmlformats.org/markup-compatibility/2006" xmlns:aink="http://schemas.microsoft.com/office/drawing/2016/ink" xmlns:am3d="http://schemas.microsoft.com/office/drawing/2017/model3d" xmlns:o="urn:schemas-microsoft-com:office:office" xmlns:r="http://schemas.openxmlformats.org/officeDocument/2006/relationships" xmlns:m="http://schemas.openxmlformats.org/officeDocument/2006/math" xmlns:v="urn:schemas-microsoft-com:vml" xmlns:wp14="http://schemas.microsoft.com/office/word/2010/wordprocessingDrawing" xmlns:wp="http://schemas.openxmlformats.org/drawingml/2006/wordprocessingDrawing" xmlns:w10="urn:schemas-microsoft-com:office:word" xmlns:w="http://schemas.openxmlformats.org/wordprocessingml/2006/main" xmlns:w14="http://schemas.microsoft.com/office/word/2010/wordml" xmlns:w15="http://schemas.microsoft.com/office/word/2012/wordml" xmlns:w16cex="http://schemas.microsoft.com/office/word/2018/wordml/cex" xmlns:w16cid="http://schemas.microsoft.com/office/word/2016/wordml/cid" xmlns:w16="http://schemas.microsoft.com/office/word/2018/wordml" xmlns:w16se="http://schemas.microsoft.com/office/word/2015/wordml/symex" xmlns:wpg="http://schemas.microsoft.com/office/word/2010/wordprocessingGroup" xmlns:wpi="http://schemas.microsoft.com/office/word/2010/wordprocessingInk" xmlns:wne="http://schemas.microsoft.com/office/word/2006/wordml" xmlns:wps="http://schemas.microsoft.com/office/word/2010/wordprocessingShape" mc:Ignorable="w14 w15 w16se w16cid w16 w16cex wp14">
   <w:body>
     <w:p>
       <w:pPr>
         <w:pStyle w:val="Heading3"/>
+        <w:spacing w:line="360" w:lineRule="auto"/>
         <w:ind w:firstLine="0"/>
-        <w:jc w:val="center"/>
-        <w:rPr>
-          <w:sz w:val="32"/>
+        <w:rPr>
+          <w:sz w:val="40"/>
+          <w:szCs w:val="40"/>
         </w:rPr>
       </w:pPr>
       <w:r>
-        <w:t>Membership Application</w:t>
+        <w:rPr>
+          <w:bCs/>
+          <w:i/>
+          <w:iCs/>
+          <w:noProof/>
+          <w:sz w:val="40"/>
+          <w:szCs w:val="40"/>
+        </w:rPr>
+        <w:drawing>
+          <wp:anchor distT="0" distB="91440" distL="114300" distR="274320" simplePos="0" relativeHeight="251660288" behindDoc="0" locked="0" layoutInCell="1" allowOverlap="1" wp14:anchorId="5AD45FA9" wp14:editId="449FB8AD">
+            <wp:simplePos x="0" y="0"/>
+            <wp:positionH relativeFrom="column">
+              <wp:posOffset>0</wp:posOffset>
+            </wp:positionH>
+            <wp:positionV relativeFrom="paragraph">
+              <wp:posOffset>62865</wp:posOffset>
+            </wp:positionV>
+            <wp:extent cx="1143000" cy="1444752"/>
+            <wp:effectExtent l="0" t="0" r="0" b="3175"/>
+            <wp:wrapSquare wrapText="bothSides"/>
+            <wp:docPr id="2" name="Picture 2"/>
+            <wp:cNvGraphicFramePr>
+              <a:graphicFrameLocks xmlns:a="http://schemas.openxmlformats.org/drawingml/2006/main" noChangeAspect="1"/>
+            </wp:cNvGraphicFramePr>
+            <a:graphic xmlns:a="http://schemas.openxmlformats.org/drawingml/2006/main">
+              <a:graphicData uri="http://schemas.openxmlformats.org/drawingml/2006/picture">
+                <pic:pic xmlns:pic="http://schemas.openxmlformats.org/drawingml/2006/picture">
+                  <pic:nvPicPr>
+                    <pic:cNvPr id="2" name="Picture 2"/>
+                    <pic:cNvPicPr/>
+                  </pic:nvPicPr>
+                  <pic:blipFill>
+                    <a:blip r:embed="rId6"/>
+                    <a:stretch>
+                      <a:fillRect/>
+                    </a:stretch>
+                  </pic:blipFill>
+                  <pic:spPr>
+                    <a:xfrm>
+                      <a:off x="0" y="0"/>
+                      <a:ext cx="1143000" cy="1444752"/>
+                    </a:xfrm>
+                    <a:prstGeom prst="rect">
+                      <a:avLst/>
+                    </a:prstGeom>
+                  </pic:spPr>
+                </pic:pic>
+              </a:graphicData>
+            </a:graphic>
+            <wp14:sizeRelH relativeFrom="margin">
+              <wp14:pctWidth>0</wp14:pctWidth>
+            </wp14:sizeRelH>
+            <wp14:sizeRelV relativeFrom="margin">
+              <wp14:pctHeight>0</wp14:pctHeight>
+            </wp14:sizeRelV>
+          </wp:anchor>
+        </w:drawing>
+      </w:r>
+      <w:r>
+        <w:rPr>
+          <w:sz w:val="40"/>
+          <w:szCs w:val="40"/>
+        </w:rPr>
+        <w:t>Beikoku Shidokan Karatedo Association</w:t>
       </w:r>
     </w:p>
     <w:p>
       <w:pPr>
-        <w:jc w:val="center"/>
-        <w:rPr>
-          <w:b/>
-          <w:color w:val="0000FF"/>
-          <w:sz w:val="72"/>
-          <w:szCs w:val="72"/>
+        <w:pStyle w:val="Heading3"/>
+        <w:spacing w:line="360" w:lineRule="auto"/>
+        <w:ind w:firstLine="0"/>
+        <w:rPr>
+          <w:sz w:val="56"/>
+          <w:szCs w:val="56"/>
         </w:rPr>
       </w:pPr>
       <w:r>
         <w:rPr>
-          <w:b/>
-          <w:color w:val="0000FF"/>
-          <w:sz w:val="72"/>
-          <w:szCs w:val="72"/>
-        </w:rPr>
-        <w:t>20</w:t>
-      </w:r>
-      <w:r>
-        <w:rPr>
-          <w:b/>
-          <w:color w:val="0000FF"/>
-          <w:sz w:val="72"/>
-          <w:szCs w:val="72"/>
-        </w:rPr>
-        <w:t>1</w:t>
-      </w:r>
-      <w:r>
-        <w:rPr>
-          <w:b/>
-          <w:color w:val="0000FF"/>
-          <w:sz w:val="72"/>
-          <w:szCs w:val="72"/>
-        </w:rPr>
-        <w:t>9</w:t>
+          <w:sz w:val="56"/>
+          <w:szCs w:val="56"/>
+        </w:rPr>
+        <w:t>Membership Application</w:t>
       </w:r>
     </w:p>
     <w:p>
       <w:pPr>
-        <w:jc w:val="center"/>
-        <w:rPr>
-          <w:b/>
-          <w:sz w:val="24"/>
+        <w:pStyle w:val="Heading3"/>
+        <w:spacing w:line="360" w:lineRule="auto"/>
+        <w:ind w:firstLine="0"/>
+        <w:rPr>
+          <w:b w:val="0"/>
+          <w:color w:val="0033CC"/>
+          <w:sz w:val="52"/>
+          <w:szCs w:val="52"/>
         </w:rPr>
       </w:pPr>
       <w:r>
         <w:rPr>
-          <w:sz w:val="24"/>
-        </w:rPr>
-        <w:t>I am requesting membership for the</w:t>
-      </w:r>
-      <w:r>
-        <w:rPr>
-          <w:b/>
-          <w:sz w:val="24"/>
-        </w:rPr>
-        <w:t xml:space="preserve"> </w:t>
+          <w:b w:val="0"/>
+          <w:color w:val="0033CC"/>
+          <w:sz w:val="52"/>
+          <w:szCs w:val="52"/>
+          <w:u w:val="single"/>
+        </w:rPr>
+        <w:t>20</w:t>
+      </w:r>
+      <w:r>
+        <w:rPr>
+          <w:b w:val="0"/>
+          <w:color w:val="0033CC"/>
+          <w:sz w:val="52"/>
+          <w:szCs w:val="52"/>
+          <w:u w:val="single"/>
+        </w:rPr>
+        <w:fldChar w:fldCharType="begin">
+          <w:ffData>
+            <w:name w:val=""/>
+            <w:enabled/>
+            <w:calcOnExit w:val="0"/>
+            <w:textInput/>
+          </w:ffData>
+        </w:fldChar>
+      </w:r>
+      <w:r>
+        <w:rPr>
+          <w:b w:val="0"/>
+          <w:color w:val="0033CC"/>
+          <w:sz w:val="52"/>
+          <w:szCs w:val="52"/>
+          <w:u w:val="single"/>
+        </w:rPr>
+        <w:instrText xml:space="preserve"> FORMTEXT </w:instrText>
+      </w:r>
+      <w:r>
+        <w:rPr>
+          <w:b w:val="0"/>
+          <w:color w:val="0033CC"/>
+          <w:sz w:val="52"/>
+          <w:szCs w:val="52"/>
+          <w:u w:val="single"/>
+        </w:rPr>
+      </w:r>
+      <w:r>
+        <w:rPr>
+          <w:b w:val="0"/>
+          <w:color w:val="0033CC"/>
+          <w:sz w:val="52"/>
+          <w:szCs w:val="52"/>
+          <w:u w:val="single"/>
+        </w:rPr>
+        <w:fldChar w:fldCharType="separate"/>
+      </w:r>
+      <w:r>
+        <w:rPr>
+          <w:b w:val="0"/>
+          <w:noProof/>
+          <w:color w:val="0033CC"/>
+          <w:sz w:val="52"/>
+          <w:szCs w:val="52"/>
+          <w:u w:val="single"/>
+        </w:rPr>
+        <w:t>20</w:t>
+      </w:r>
+      <w:r>
+        <w:rPr>
+          <w:b w:val="0"/>
+          <w:color w:val="0033CC"/>
+          <w:sz w:val="52"/>
+          <w:szCs w:val="52"/>
+          <w:u w:val="single"/>
+        </w:rPr>
+        <w:fldChar w:fldCharType="end"/>
       </w:r>
     </w:p>
     <w:p>
       <w:pPr>
-        <w:jc w:val="center"/>
-        <w:rPr>
-          <w:b/>
+        <w:spacing w:line="276" w:lineRule="auto"/>
+        <w:rPr>
           <w:sz w:val="24"/>
+          <w:szCs w:val="24"/>
         </w:rPr>
       </w:pPr>
-      <w:proofErr w:type="spellStart"/>
-      <w:r>
-        <w:rPr>
-          <w:b/>
+      <w:r>
+        <w:rPr>
           <w:sz w:val="24"/>
-        </w:rPr>
-        <w:t>Beikoku</w:t>
-      </w:r>
-      <w:proofErr w:type="spellEnd"/>
-      <w:r>
-        <w:rPr>
-          <w:b/>
+          <w:szCs w:val="24"/>
+        </w:rPr>
+        <w:t xml:space="preserve">I am requesting membership </w:t>
+      </w:r>
+      <w:r>
+        <w:rPr>
           <w:sz w:val="24"/>
+          <w:szCs w:val="24"/>
+        </w:rPr>
+        <w:t>in</w:t>
+      </w:r>
+      <w:r>
+        <w:rPr>
+          <w:sz w:val="24"/>
+          <w:szCs w:val="24"/>
+        </w:rPr>
+        <w:t xml:space="preserve"> the</w:t>
+      </w:r>
+      <w:r>
+        <w:rPr>
+          <w:sz w:val="24"/>
+          <w:szCs w:val="24"/>
         </w:rPr>
         <w:t xml:space="preserve"> </w:t>
       </w:r>
-      <w:proofErr w:type="spellStart"/>
       <w:r>
         <w:rPr>
           <w:b/>
           <w:sz w:val="24"/>
-        </w:rPr>
-        <w:t>Shidokan</w:t>
-      </w:r>
-      <w:proofErr w:type="spellEnd"/>
+          <w:szCs w:val="24"/>
+        </w:rPr>
+        <w:t xml:space="preserve">Beikoku Shidokan </w:t>
+      </w:r>
       <w:r>
         <w:rPr>
           <w:b/>
           <w:sz w:val="24"/>
+          <w:szCs w:val="24"/>
+        </w:rPr>
+        <w:t xml:space="preserve">Karatedo </w:t>
+      </w:r>
+      <w:r>
+        <w:rPr>
+          <w:b/>
+          <w:sz w:val="24"/>
+          <w:szCs w:val="24"/>
+        </w:rPr>
+        <w:t>Association,</w:t>
+      </w:r>
+      <w:r>
+        <w:rPr>
+          <w:b/>
+          <w:sz w:val="24"/>
+          <w:szCs w:val="24"/>
         </w:rPr>
         <w:t xml:space="preserve"> </w:t>
       </w:r>
-      <w:proofErr w:type="spellStart"/>
-      <w:r>
-        <w:rPr>
-          <w:b/>
+      <w:r>
+        <w:rPr>
           <w:sz w:val="24"/>
-        </w:rPr>
-        <w:t>Karatedo</w:t>
-      </w:r>
-      <w:proofErr w:type="spellEnd"/>
-      <w:r>
-        <w:rPr>
-          <w:b/>
+          <w:szCs w:val="24"/>
+        </w:rPr>
+        <w:t xml:space="preserve">directed by Hanshi Iha. </w:t>
+      </w:r>
+      <w:r>
+        <w:rPr>
+          <w:i/>
+          <w:iCs/>
           <w:sz w:val="24"/>
+          <w:szCs w:val="24"/>
+        </w:rPr>
+        <w:t>(</w:t>
+      </w:r>
+      <w:r>
+        <w:rPr>
+          <w:i/>
+          <w:iCs/>
+          <w:sz w:val="24"/>
+          <w:szCs w:val="24"/>
+        </w:rPr>
+        <w:t>All memberships have the right to be</w:t>
+      </w:r>
+      <w:r>
+        <w:rPr>
+          <w:i/>
+          <w:iCs/>
+          <w:sz w:val="24"/>
+          <w:szCs w:val="24"/>
         </w:rPr>
         <w:t xml:space="preserve"> </w:t>
       </w:r>
       <w:r>
         <w:rPr>
-          <w:b/>
+          <w:i/>
+          <w:iCs/>
           <w:sz w:val="24"/>
-        </w:rPr>
-        <w:t>Association,</w:t>
+          <w:szCs w:val="24"/>
+        </w:rPr>
+        <w:t>denied or canceled by Hanshi Iha at any time.</w:t>
+      </w:r>
+      <w:r>
+        <w:rPr>
+          <w:i/>
+          <w:iCs/>
+          <w:sz w:val="24"/>
+          <w:szCs w:val="24"/>
+        </w:rPr>
+        <w:t>)</w:t>
       </w:r>
     </w:p>
     <w:p>
       <w:pPr>
-        <w:jc w:val="center"/>
-        <w:rPr>
+        <w:rPr>
+          <w:color w:val="0000FF"/>
           <w:sz w:val="24"/>
-        </w:rPr>
-      </w:pPr>
-      <w:r>
-        <w:rPr>
-          <w:sz w:val="24"/>
-        </w:rPr>
-        <w:t>directed by Hanshi Iha. All memberships have the right to be</w:t>
-      </w:r>
-    </w:p>
-    <w:p>
-      <w:pPr>
-        <w:jc w:val="center"/>
-        <w:rPr>
-          <w:sz w:val="24"/>
-        </w:rPr>
-      </w:pPr>
-      <w:r>
-        <w:rPr>
-          <w:sz w:val="24"/>
-        </w:rPr>
-        <w:t xml:space="preserve"> denied or canceled by Hanshi Iha at any time.</w:t>
-      </w:r>
-    </w:p>
-    <w:p>
-      <w:pPr>
-        <w:jc w:val="center"/>
-        <w:rPr>
-          <w:b/>
-          <w:sz w:val="14"/>
-          <w:szCs w:val="14"/>
+          <w:u w:val="single"/>
         </w:rPr>
       </w:pPr>
     </w:p>
     <w:p>
       <w:pPr>
-        <w:jc w:val="center"/>
         <w:rPr>
           <w:b/>
           <w:sz w:val="24"/>
@@ -188,10 +327,67 @@
       </w:pPr>
       <w:r>
         <w:rPr>
-          <w:color w:val="0000FF"/>
+          <w:b/>
           <w:sz w:val="24"/>
           <w:u w:val="single"/>
         </w:rPr>
+        <w:t>Note f</w:t>
+      </w:r>
+      <w:r>
+        <w:rPr>
+          <w:b/>
+          <w:sz w:val="24"/>
+          <w:u w:val="single"/>
+        </w:rPr>
+        <w:t>or</w:t>
+      </w:r>
+      <w:r>
+        <w:rPr>
+          <w:b/>
+          <w:sz w:val="24"/>
+          <w:u w:val="single"/>
+        </w:rPr>
+        <w:t xml:space="preserve"> current members renewing membership: O</w:t>
+      </w:r>
+      <w:r>
+        <w:rPr>
+          <w:b/>
+          <w:sz w:val="24"/>
+          <w:u w:val="single"/>
+        </w:rPr>
+        <w:t xml:space="preserve">n </w:t>
+      </w:r>
+      <w:r>
+        <w:rPr>
+          <w:b/>
+          <w:sz w:val="24"/>
+          <w:u w:val="single"/>
+        </w:rPr>
+        <w:t xml:space="preserve">the </w:t>
+      </w:r>
+      <w:r>
+        <w:rPr>
+          <w:b/>
+          <w:sz w:val="24"/>
+          <w:u w:val="single"/>
+        </w:rPr>
+        <w:t>lines with an asterisk</w:t>
+      </w:r>
+      <w:r>
+        <w:rPr>
+          <w:b/>
+          <w:sz w:val="24"/>
+          <w:u w:val="single"/>
+        </w:rPr>
+        <w:t xml:space="preserve"> (</w:t>
+      </w:r>
+      <w:r>
+        <w:rPr>
+          <w:b/>
+          <w:color w:val="0033CC"/>
+          <w:sz w:val="24"/>
+          <w:u w:val="single"/>
+        </w:rPr>
         <w:t>*</w:t>
       </w:r>
       <w:r>
@@ -200,44 +396,111 @@
           <w:sz w:val="24"/>
           <w:u w:val="single"/>
         </w:rPr>
-        <w:t>On lines with an asterisk, fill in only the sections that have changed</w:t>
-      </w:r>
-    </w:p>
-    <w:p>
-      <w:pPr>
-        <w:jc w:val="center"/>
+        <w:t>)</w:t>
+      </w:r>
+      <w:r>
         <w:rPr>
           <w:b/>
           <w:sz w:val="24"/>
           <w:u w:val="single"/>
         </w:rPr>
-      </w:pPr>
-      <w:bookmarkStart w:id="0" w:name="_GoBack"/>
+        <w:t xml:space="preserve"> below</w:t>
+      </w:r>
       <w:r>
         <w:rPr>
           <w:b/>
           <w:sz w:val="24"/>
           <w:u w:val="single"/>
         </w:rPr>
-        <w:t xml:space="preserve"> since last years application </w:t>
-      </w:r>
-      <w:proofErr w:type="gramStart"/>
+        <w:t xml:space="preserve">, </w:t>
+      </w:r>
       <w:r>
         <w:rPr>
           <w:b/>
           <w:sz w:val="24"/>
           <w:u w:val="single"/>
         </w:rPr>
-        <w:t>( Current</w:t>
-      </w:r>
-      <w:proofErr w:type="gramEnd"/>
+        <w:t xml:space="preserve">you only need to </w:t>
+      </w:r>
       <w:r>
         <w:rPr>
           <w:b/>
           <w:sz w:val="24"/>
           <w:u w:val="single"/>
         </w:rPr>
-        <w:t xml:space="preserve"> members only )</w:t>
+        <w:t xml:space="preserve">fill in the </w:t>
+      </w:r>
+      <w:r>
+        <w:rPr>
+          <w:b/>
+          <w:sz w:val="24"/>
+          <w:u w:val="single"/>
+        </w:rPr>
+        <w:t>section</w:t>
+      </w:r>
+      <w:r>
+        <w:rPr>
+          <w:b/>
+          <w:sz w:val="24"/>
+          <w:u w:val="single"/>
+        </w:rPr>
+        <w:t xml:space="preserve"> that ha</w:t>
+      </w:r>
+      <w:r>
+        <w:rPr>
+          <w:b/>
+          <w:sz w:val="24"/>
+          <w:u w:val="single"/>
+        </w:rPr>
+        <w:t>s</w:t>
+      </w:r>
+      <w:r>
+        <w:rPr>
+          <w:b/>
+          <w:sz w:val="24"/>
+          <w:u w:val="single"/>
+        </w:rPr>
+        <w:t xml:space="preserve"> changed</w:t>
+      </w:r>
+      <w:r>
+        <w:rPr>
+          <w:b/>
+          <w:sz w:val="24"/>
+          <w:u w:val="single"/>
+        </w:rPr>
+        <w:t xml:space="preserve"> </w:t>
+      </w:r>
+      <w:r>
+        <w:rPr>
+          <w:b/>
+          <w:sz w:val="24"/>
+          <w:u w:val="single"/>
+        </w:rPr>
+        <w:t xml:space="preserve">since </w:t>
+      </w:r>
+      <w:r>
+        <w:rPr>
+          <w:b/>
+          <w:sz w:val="24"/>
+          <w:u w:val="single"/>
+        </w:rPr>
+        <w:t xml:space="preserve">your </w:t>
+      </w:r>
+      <w:r>
+        <w:rPr>
+          <w:b/>
+          <w:sz w:val="24"/>
+          <w:u w:val="single"/>
+        </w:rPr>
+        <w:t>last application</w:t>
+      </w:r>
+      <w:r>
+        <w:rPr>
+          <w:b/>
+          <w:sz w:val="24"/>
+          <w:u w:val="single"/>
+        </w:rPr>
+        <w:t>.</w:t>
       </w:r>
       <w:r>
         <w:rPr>
@@ -246,10 +509,9 @@
           <w:sz w:val="24"/>
           <w:u w:val="single"/>
         </w:rPr>
-        <w:t xml:space="preserve"> .</w:t>
+        <w:t xml:space="preserve"> </w:t>
       </w:r>
     </w:p>
-    <w:bookmarkEnd w:id="0"/>
     <w:p>
       <w:pPr>
         <w:spacing w:line="360" w:lineRule="auto"/>
@@ -288,7 +550,20 @@
           <w:szCs w:val="22"/>
         </w:rPr>
         <w:tab/>
-        <w:t xml:space="preserve">Renewal     </w:t>
+      </w:r>
+      <w:r>
+        <w:rPr>
+          <w:sz w:val="22"/>
+          <w:szCs w:val="22"/>
+        </w:rPr>
+        <w:tab/>
+      </w:r>
+      <w:r>
+        <w:rPr>
+          <w:sz w:val="22"/>
+          <w:szCs w:val="22"/>
+        </w:rPr>
+        <w:t xml:space="preserve">Renewal  </w:t>
       </w:r>
       <w:r>
         <w:rPr>
@@ -308,7 +583,7 @@
           </w:ffData>
         </w:fldChar>
       </w:r>
-      <w:bookmarkStart w:id="1" w:name="Check1"/>
+      <w:bookmarkStart w:id="0" w:name="Check1"/>
       <w:r>
         <w:rPr>
           <w:color w:val="0000FF"/>
@@ -340,7 +615,7 @@
         </w:rPr>
         <w:fldChar w:fldCharType="end"/>
       </w:r>
-      <w:bookmarkEnd w:id="1"/>
+      <w:bookmarkEnd w:id="0"/>
       <w:r>
         <w:rPr>
           <w:sz w:val="22"/>
@@ -354,6 +629,19 @@
           <w:szCs w:val="22"/>
         </w:rPr>
         <w:tab/>
+      </w:r>
+      <w:r>
+        <w:rPr>
+          <w:sz w:val="22"/>
+          <w:szCs w:val="22"/>
+        </w:rPr>
+        <w:tab/>
+      </w:r>
+      <w:r>
+        <w:rPr>
+          <w:sz w:val="22"/>
+          <w:szCs w:val="22"/>
+        </w:rPr>
         <w:t xml:space="preserve">First Year  </w:t>
       </w:r>
       <w:r>
@@ -374,7 +662,7 @@
           </w:ffData>
         </w:fldChar>
       </w:r>
-      <w:bookmarkStart w:id="2" w:name="Check2"/>
+      <w:bookmarkStart w:id="1" w:name="Check2"/>
       <w:r>
         <w:rPr>
           <w:color w:val="0000FF"/>
@@ -406,7 +694,7 @@
         </w:rPr>
         <w:fldChar w:fldCharType="end"/>
       </w:r>
-      <w:bookmarkEnd w:id="2"/>
+      <w:bookmarkEnd w:id="1"/>
     </w:p>
     <w:p>
       <w:pPr>
@@ -458,6 +746,7 @@
           <w:color w:val="0000FF"/>
           <w:sz w:val="22"/>
           <w:szCs w:val="22"/>
+          <w:u w:val="single"/>
         </w:rPr>
         <w:fldChar w:fldCharType="begin">
           <w:ffData>
@@ -471,12 +760,13 @@
           </w:ffData>
         </w:fldChar>
       </w:r>
-      <w:bookmarkStart w:id="3" w:name="Text6"/>
-      <w:r>
-        <w:rPr>
-          <w:color w:val="0000FF"/>
-          <w:sz w:val="22"/>
-          <w:szCs w:val="22"/>
+      <w:bookmarkStart w:id="2" w:name="Text6"/>
+      <w:r>
+        <w:rPr>
+          <w:color w:val="0000FF"/>
+          <w:sz w:val="22"/>
+          <w:szCs w:val="22"/>
+          <w:u w:val="single"/>
         </w:rPr>
         <w:instrText xml:space="preserve"> FORMTEXT </w:instrText>
       </w:r>
@@ -485,13 +775,15 @@
           <w:color w:val="0000FF"/>
           <w:sz w:val="22"/>
           <w:szCs w:val="22"/>
-        </w:rPr>
-      </w:r>
-      <w:r>
-        <w:rPr>
-          <w:color w:val="0000FF"/>
-          <w:sz w:val="22"/>
-          <w:szCs w:val="22"/>
+          <w:u w:val="single"/>
+        </w:rPr>
+      </w:r>
+      <w:r>
+        <w:rPr>
+          <w:color w:val="0000FF"/>
+          <w:sz w:val="22"/>
+          <w:szCs w:val="22"/>
+          <w:u w:val="single"/>
         </w:rPr>
         <w:fldChar w:fldCharType="separate"/>
       </w:r>
@@ -501,54 +793,60 @@
           <w:color w:val="0000FF"/>
           <w:sz w:val="22"/>
           <w:szCs w:val="22"/>
-        </w:rPr>
-        <w:t> </w:t>
-      </w:r>
-      <w:r>
-        <w:rPr>
-          <w:noProof/>
-          <w:color w:val="0000FF"/>
-          <w:sz w:val="22"/>
-          <w:szCs w:val="22"/>
-        </w:rPr>
-        <w:t> </w:t>
-      </w:r>
-      <w:r>
-        <w:rPr>
-          <w:noProof/>
-          <w:color w:val="0000FF"/>
-          <w:sz w:val="22"/>
-          <w:szCs w:val="22"/>
-        </w:rPr>
-        <w:t> </w:t>
-      </w:r>
-      <w:r>
-        <w:rPr>
-          <w:noProof/>
-          <w:color w:val="0000FF"/>
-          <w:sz w:val="22"/>
-          <w:szCs w:val="22"/>
-        </w:rPr>
-        <w:t> </w:t>
-      </w:r>
-      <w:r>
-        <w:rPr>
-          <w:noProof/>
-          <w:color w:val="0000FF"/>
-          <w:sz w:val="22"/>
-          <w:szCs w:val="22"/>
-        </w:rPr>
-        <w:t> </w:t>
-      </w:r>
-      <w:r>
-        <w:rPr>
-          <w:color w:val="0000FF"/>
-          <w:sz w:val="22"/>
-          <w:szCs w:val="22"/>
+          <w:u w:val="single"/>
+        </w:rPr>
+        <w:t> </w:t>
+      </w:r>
+      <w:r>
+        <w:rPr>
+          <w:noProof/>
+          <w:color w:val="0000FF"/>
+          <w:sz w:val="22"/>
+          <w:szCs w:val="22"/>
+          <w:u w:val="single"/>
+        </w:rPr>
+        <w:t> </w:t>
+      </w:r>
+      <w:r>
+        <w:rPr>
+          <w:noProof/>
+          <w:color w:val="0000FF"/>
+          <w:sz w:val="22"/>
+          <w:szCs w:val="22"/>
+          <w:u w:val="single"/>
+        </w:rPr>
+        <w:t> </w:t>
+      </w:r>
+      <w:r>
+        <w:rPr>
+          <w:noProof/>
+          <w:color w:val="0000FF"/>
+          <w:sz w:val="22"/>
+          <w:szCs w:val="22"/>
+          <w:u w:val="single"/>
+        </w:rPr>
+        <w:t> </w:t>
+      </w:r>
+      <w:r>
+        <w:rPr>
+          <w:noProof/>
+          <w:color w:val="0000FF"/>
+          <w:sz w:val="22"/>
+          <w:szCs w:val="22"/>
+          <w:u w:val="single"/>
+        </w:rPr>
+        <w:t> </w:t>
+      </w:r>
+      <w:r>
+        <w:rPr>
+          <w:color w:val="0000FF"/>
+          <w:sz w:val="22"/>
+          <w:szCs w:val="22"/>
+          <w:u w:val="single"/>
         </w:rPr>
         <w:fldChar w:fldCharType="end"/>
       </w:r>
-      <w:bookmarkEnd w:id="3"/>
+      <w:bookmarkEnd w:id="2"/>
       <w:r>
         <w:rPr>
           <w:color w:val="0000FF"/>
@@ -563,14 +861,63 @@
           <w:sz w:val="22"/>
           <w:szCs w:val="22"/>
         </w:rPr>
-        <w:t xml:space="preserve">  </w:t>
-      </w:r>
-      <w:r>
-        <w:rPr>
-          <w:sz w:val="22"/>
-          <w:szCs w:val="22"/>
-        </w:rPr>
-        <w:t>(If a current member)</w:t>
+        <w:t xml:space="preserve"> </w:t>
+      </w:r>
+      <w:r>
+        <w:rPr>
+          <w:sz w:val="22"/>
+          <w:szCs w:val="22"/>
+        </w:rPr>
+        <w:t>(</w:t>
+      </w:r>
+      <w:r>
+        <w:rPr>
+          <w:sz w:val="22"/>
+          <w:szCs w:val="22"/>
+        </w:rPr>
+        <w:t>For c</w:t>
+      </w:r>
+      <w:r>
+        <w:rPr>
+          <w:sz w:val="22"/>
+          <w:szCs w:val="22"/>
+        </w:rPr>
+        <w:t>urrent member</w:t>
+      </w:r>
+      <w:r>
+        <w:rPr>
+          <w:sz w:val="22"/>
+          <w:szCs w:val="22"/>
+        </w:rPr>
+        <w:t>s</w:t>
+      </w:r>
+      <w:r>
+        <w:rPr>
+          <w:sz w:val="22"/>
+          <w:szCs w:val="22"/>
+        </w:rPr>
+        <w:t xml:space="preserve">. If ID # is unknown, </w:t>
+      </w:r>
+      <w:r>
+        <w:rPr>
+          <w:sz w:val="22"/>
+          <w:szCs w:val="22"/>
+        </w:rPr>
+        <w:t xml:space="preserve">you may </w:t>
+      </w:r>
+      <w:r>
+        <w:rPr>
+          <w:sz w:val="22"/>
+          <w:szCs w:val="22"/>
+        </w:rPr>
+        <w:t>leave blank</w:t>
+      </w:r>
+      <w:r>
+        <w:rPr>
+          <w:sz w:val="22"/>
+          <w:szCs w:val="22"/>
+        </w:rPr>
+        <w:t>)</w:t>
       </w:r>
     </w:p>
     <w:p>
@@ -601,34 +948,28 @@
           <w:sz w:val="22"/>
           <w:szCs w:val="22"/>
         </w:rPr>
-        <w:t xml:space="preserve"> </w:t>
-      </w:r>
-      <w:r>
-        <w:rPr>
-          <w:sz w:val="22"/>
-          <w:szCs w:val="22"/>
-        </w:rPr>
-        <w:tab/>
-      </w:r>
-      <w:r>
-        <w:rPr>
-          <w:sz w:val="22"/>
-          <w:szCs w:val="22"/>
-        </w:rPr>
-        <w:tab/>
-      </w:r>
-      <w:r>
-        <w:rPr>
-          <w:sz w:val="22"/>
-          <w:szCs w:val="22"/>
-        </w:rPr>
-        <w:tab/>
-      </w:r>
-      <w:r>
-        <w:rPr>
-          <w:color w:val="0000FF"/>
-          <w:sz w:val="22"/>
-          <w:szCs w:val="22"/>
+        <w:tab/>
+      </w:r>
+      <w:r>
+        <w:rPr>
+          <w:sz w:val="22"/>
+          <w:szCs w:val="22"/>
+        </w:rPr>
+        <w:tab/>
+      </w:r>
+      <w:r>
+        <w:rPr>
+          <w:sz w:val="22"/>
+          <w:szCs w:val="22"/>
+        </w:rPr>
+        <w:tab/>
+      </w:r>
+      <w:r>
+        <w:rPr>
+          <w:color w:val="0000FF"/>
+          <w:sz w:val="22"/>
+          <w:szCs w:val="22"/>
+          <w:u w:val="single"/>
         </w:rPr>
         <w:fldChar w:fldCharType="begin">
           <w:ffData>
@@ -639,12 +980,13 @@
           </w:ffData>
         </w:fldChar>
       </w:r>
-      <w:bookmarkStart w:id="4" w:name="Text2"/>
-      <w:r>
-        <w:rPr>
-          <w:color w:val="0000FF"/>
-          <w:sz w:val="22"/>
-          <w:szCs w:val="22"/>
+      <w:bookmarkStart w:id="3" w:name="Text2"/>
+      <w:r>
+        <w:rPr>
+          <w:color w:val="0000FF"/>
+          <w:sz w:val="22"/>
+          <w:szCs w:val="22"/>
+          <w:u w:val="single"/>
         </w:rPr>
         <w:instrText xml:space="preserve"> FORMTEXT </w:instrText>
       </w:r>
@@ -653,13 +995,15 @@
           <w:color w:val="0000FF"/>
           <w:sz w:val="22"/>
           <w:szCs w:val="22"/>
-        </w:rPr>
-      </w:r>
-      <w:r>
-        <w:rPr>
-          <w:color w:val="0000FF"/>
-          <w:sz w:val="22"/>
-          <w:szCs w:val="22"/>
+          <w:u w:val="single"/>
+        </w:rPr>
+      </w:r>
+      <w:r>
+        <w:rPr>
+          <w:color w:val="0000FF"/>
+          <w:sz w:val="22"/>
+          <w:szCs w:val="22"/>
+          <w:u w:val="single"/>
         </w:rPr>
         <w:fldChar w:fldCharType="separate"/>
       </w:r>
@@ -669,54 +1013,60 @@
           <w:color w:val="0000FF"/>
           <w:sz w:val="22"/>
           <w:szCs w:val="22"/>
-        </w:rPr>
-        <w:t> </w:t>
-      </w:r>
-      <w:r>
-        <w:rPr>
-          <w:noProof/>
-          <w:color w:val="0000FF"/>
-          <w:sz w:val="22"/>
-          <w:szCs w:val="22"/>
-        </w:rPr>
-        <w:t> </w:t>
-      </w:r>
-      <w:r>
-        <w:rPr>
-          <w:noProof/>
-          <w:color w:val="0000FF"/>
-          <w:sz w:val="22"/>
-          <w:szCs w:val="22"/>
-        </w:rPr>
-        <w:t> </w:t>
-      </w:r>
-      <w:r>
-        <w:rPr>
-          <w:noProof/>
-          <w:color w:val="0000FF"/>
-          <w:sz w:val="22"/>
-          <w:szCs w:val="22"/>
-        </w:rPr>
-        <w:t> </w:t>
-      </w:r>
-      <w:r>
-        <w:rPr>
-          <w:noProof/>
-          <w:color w:val="0000FF"/>
-          <w:sz w:val="22"/>
-          <w:szCs w:val="22"/>
-        </w:rPr>
-        <w:t> </w:t>
-      </w:r>
-      <w:r>
-        <w:rPr>
-          <w:color w:val="0000FF"/>
-          <w:sz w:val="22"/>
-          <w:szCs w:val="22"/>
+          <w:u w:val="single"/>
+        </w:rPr>
+        <w:t> </w:t>
+      </w:r>
+      <w:r>
+        <w:rPr>
+          <w:noProof/>
+          <w:color w:val="0000FF"/>
+          <w:sz w:val="22"/>
+          <w:szCs w:val="22"/>
+          <w:u w:val="single"/>
+        </w:rPr>
+        <w:t> </w:t>
+      </w:r>
+      <w:r>
+        <w:rPr>
+          <w:noProof/>
+          <w:color w:val="0000FF"/>
+          <w:sz w:val="22"/>
+          <w:szCs w:val="22"/>
+          <w:u w:val="single"/>
+        </w:rPr>
+        <w:t> </w:t>
+      </w:r>
+      <w:r>
+        <w:rPr>
+          <w:noProof/>
+          <w:color w:val="0000FF"/>
+          <w:sz w:val="22"/>
+          <w:szCs w:val="22"/>
+          <w:u w:val="single"/>
+        </w:rPr>
+        <w:t> </w:t>
+      </w:r>
+      <w:r>
+        <w:rPr>
+          <w:noProof/>
+          <w:color w:val="0000FF"/>
+          <w:sz w:val="22"/>
+          <w:szCs w:val="22"/>
+          <w:u w:val="single"/>
+        </w:rPr>
+        <w:t> </w:t>
+      </w:r>
+      <w:r>
+        <w:rPr>
+          <w:color w:val="0000FF"/>
+          <w:sz w:val="22"/>
+          <w:szCs w:val="22"/>
+          <w:u w:val="single"/>
         </w:rPr>
         <w:fldChar w:fldCharType="end"/>
       </w:r>
-      <w:bookmarkEnd w:id="4"/>
+      <w:bookmarkEnd w:id="3"/>
     </w:p>
     <w:p>
       <w:pPr>
@@ -760,27 +1110,21 @@
           <w:sz w:val="22"/>
           <w:szCs w:val="22"/>
         </w:rPr>
-        <w:t xml:space="preserve">  </w:t>
-      </w:r>
-      <w:r>
-        <w:rPr>
-          <w:sz w:val="22"/>
-          <w:szCs w:val="22"/>
-        </w:rPr>
-        <w:tab/>
-      </w:r>
-      <w:r>
-        <w:rPr>
-          <w:sz w:val="22"/>
-          <w:szCs w:val="22"/>
-        </w:rPr>
-        <w:tab/>
-      </w:r>
-      <w:r>
-        <w:rPr>
-          <w:color w:val="0000FF"/>
-          <w:sz w:val="22"/>
-          <w:szCs w:val="22"/>
+        <w:tab/>
+      </w:r>
+      <w:r>
+        <w:rPr>
+          <w:sz w:val="22"/>
+          <w:szCs w:val="22"/>
+        </w:rPr>
+        <w:tab/>
+      </w:r>
+      <w:r>
+        <w:rPr>
+          <w:color w:val="0000FF"/>
+          <w:sz w:val="22"/>
+          <w:szCs w:val="22"/>
+          <w:u w:val="single"/>
         </w:rPr>
         <w:fldChar w:fldCharType="begin">
           <w:ffData>
@@ -791,12 +1135,13 @@
           </w:ffData>
         </w:fldChar>
       </w:r>
-      <w:bookmarkStart w:id="5" w:name="Text3"/>
-      <w:r>
-        <w:rPr>
-          <w:color w:val="0000FF"/>
-          <w:sz w:val="22"/>
-          <w:szCs w:val="22"/>
+      <w:bookmarkStart w:id="4" w:name="Text3"/>
+      <w:r>
+        <w:rPr>
+          <w:color w:val="0000FF"/>
+          <w:sz w:val="22"/>
+          <w:szCs w:val="22"/>
+          <w:u w:val="single"/>
         </w:rPr>
         <w:instrText xml:space="preserve"> FORMTEXT </w:instrText>
       </w:r>
@@ -805,13 +1150,15 @@
           <w:color w:val="0000FF"/>
           <w:sz w:val="22"/>
           <w:szCs w:val="22"/>
-        </w:rPr>
-      </w:r>
-      <w:r>
-        <w:rPr>
-          <w:color w:val="0000FF"/>
-          <w:sz w:val="22"/>
-          <w:szCs w:val="22"/>
+          <w:u w:val="single"/>
+        </w:rPr>
+      </w:r>
+      <w:r>
+        <w:rPr>
+          <w:color w:val="0000FF"/>
+          <w:sz w:val="22"/>
+          <w:szCs w:val="22"/>
+          <w:u w:val="single"/>
         </w:rPr>
         <w:fldChar w:fldCharType="separate"/>
       </w:r>
@@ -821,54 +1168,60 @@
           <w:color w:val="0000FF"/>
           <w:sz w:val="22"/>
           <w:szCs w:val="22"/>
-        </w:rPr>
-        <w:t> </w:t>
-      </w:r>
-      <w:r>
-        <w:rPr>
-          <w:noProof/>
-          <w:color w:val="0000FF"/>
-          <w:sz w:val="22"/>
-          <w:szCs w:val="22"/>
-        </w:rPr>
-        <w:t> </w:t>
-      </w:r>
-      <w:r>
-        <w:rPr>
-          <w:noProof/>
-          <w:color w:val="0000FF"/>
-          <w:sz w:val="22"/>
-          <w:szCs w:val="22"/>
-        </w:rPr>
-        <w:t> </w:t>
-      </w:r>
-      <w:r>
-        <w:rPr>
-          <w:noProof/>
-          <w:color w:val="0000FF"/>
-          <w:sz w:val="22"/>
-          <w:szCs w:val="22"/>
-        </w:rPr>
-        <w:t> </w:t>
-      </w:r>
-      <w:r>
-        <w:rPr>
-          <w:noProof/>
-          <w:color w:val="0000FF"/>
-          <w:sz w:val="22"/>
-          <w:szCs w:val="22"/>
-        </w:rPr>
-        <w:t> </w:t>
-      </w:r>
-      <w:r>
-        <w:rPr>
-          <w:color w:val="0000FF"/>
-          <w:sz w:val="22"/>
-          <w:szCs w:val="22"/>
+          <w:u w:val="single"/>
+        </w:rPr>
+        <w:t> </w:t>
+      </w:r>
+      <w:r>
+        <w:rPr>
+          <w:noProof/>
+          <w:color w:val="0000FF"/>
+          <w:sz w:val="22"/>
+          <w:szCs w:val="22"/>
+          <w:u w:val="single"/>
+        </w:rPr>
+        <w:t> </w:t>
+      </w:r>
+      <w:r>
+        <w:rPr>
+          <w:noProof/>
+          <w:color w:val="0000FF"/>
+          <w:sz w:val="22"/>
+          <w:szCs w:val="22"/>
+          <w:u w:val="single"/>
+        </w:rPr>
+        <w:t> </w:t>
+      </w:r>
+      <w:r>
+        <w:rPr>
+          <w:noProof/>
+          <w:color w:val="0000FF"/>
+          <w:sz w:val="22"/>
+          <w:szCs w:val="22"/>
+          <w:u w:val="single"/>
+        </w:rPr>
+        <w:t> </w:t>
+      </w:r>
+      <w:r>
+        <w:rPr>
+          <w:noProof/>
+          <w:color w:val="0000FF"/>
+          <w:sz w:val="22"/>
+          <w:szCs w:val="22"/>
+          <w:u w:val="single"/>
+        </w:rPr>
+        <w:t> </w:t>
+      </w:r>
+      <w:r>
+        <w:rPr>
+          <w:color w:val="0000FF"/>
+          <w:sz w:val="22"/>
+          <w:szCs w:val="22"/>
+          <w:u w:val="single"/>
         </w:rPr>
         <w:fldChar w:fldCharType="end"/>
       </w:r>
-      <w:bookmarkEnd w:id="5"/>
+      <w:bookmarkEnd w:id="4"/>
     </w:p>
     <w:p>
       <w:pPr>
@@ -912,34 +1265,35 @@
           <w:sz w:val="22"/>
           <w:szCs w:val="22"/>
         </w:rPr>
-        <w:t xml:space="preserve">  </w:t>
-      </w:r>
-      <w:r>
-        <w:rPr>
-          <w:sz w:val="22"/>
-          <w:szCs w:val="22"/>
-        </w:rPr>
-        <w:tab/>
-      </w:r>
-      <w:r>
-        <w:rPr>
-          <w:sz w:val="22"/>
-          <w:szCs w:val="22"/>
-        </w:rPr>
-        <w:tab/>
-      </w:r>
-      <w:r>
-        <w:rPr>
-          <w:sz w:val="22"/>
-          <w:szCs w:val="22"/>
-        </w:rPr>
-        <w:tab/>
-      </w:r>
-      <w:r>
-        <w:rPr>
-          <w:color w:val="0000FF"/>
-          <w:sz w:val="22"/>
-          <w:szCs w:val="22"/>
+        <w:t xml:space="preserve"> </w:t>
+      </w:r>
+      <w:r>
+        <w:rPr>
+          <w:sz w:val="22"/>
+          <w:szCs w:val="22"/>
+        </w:rPr>
+        <w:tab/>
+      </w:r>
+      <w:r>
+        <w:rPr>
+          <w:sz w:val="22"/>
+          <w:szCs w:val="22"/>
+        </w:rPr>
+        <w:tab/>
+      </w:r>
+      <w:r>
+        <w:rPr>
+          <w:sz w:val="22"/>
+          <w:szCs w:val="22"/>
+        </w:rPr>
+        <w:tab/>
+      </w:r>
+      <w:r>
+        <w:rPr>
+          <w:color w:val="0000FF"/>
+          <w:sz w:val="22"/>
+          <w:szCs w:val="22"/>
+          <w:u w:val="single"/>
         </w:rPr>
         <w:fldChar w:fldCharType="begin">
           <w:ffData>
@@ -950,12 +1304,13 @@
           </w:ffData>
         </w:fldChar>
       </w:r>
-      <w:bookmarkStart w:id="6" w:name="Text4"/>
-      <w:r>
-        <w:rPr>
-          <w:color w:val="0000FF"/>
-          <w:sz w:val="22"/>
-          <w:szCs w:val="22"/>
+      <w:bookmarkStart w:id="5" w:name="Text4"/>
+      <w:r>
+        <w:rPr>
+          <w:color w:val="0000FF"/>
+          <w:sz w:val="22"/>
+          <w:szCs w:val="22"/>
+          <w:u w:val="single"/>
         </w:rPr>
         <w:instrText xml:space="preserve"> FORMTEXT </w:instrText>
       </w:r>
@@ -964,13 +1319,15 @@
           <w:color w:val="0000FF"/>
           <w:sz w:val="22"/>
           <w:szCs w:val="22"/>
-        </w:rPr>
-      </w:r>
-      <w:r>
-        <w:rPr>
-          <w:color w:val="0000FF"/>
-          <w:sz w:val="22"/>
-          <w:szCs w:val="22"/>
+          <w:u w:val="single"/>
+        </w:rPr>
+      </w:r>
+      <w:r>
+        <w:rPr>
+          <w:color w:val="0000FF"/>
+          <w:sz w:val="22"/>
+          <w:szCs w:val="22"/>
+          <w:u w:val="single"/>
         </w:rPr>
         <w:fldChar w:fldCharType="separate"/>
       </w:r>
@@ -980,69 +1337,60 @@
           <w:color w:val="0000FF"/>
           <w:sz w:val="22"/>
           <w:szCs w:val="22"/>
-        </w:rPr>
-        <w:t> </w:t>
-      </w:r>
-      <w:r>
-        <w:rPr>
-          <w:noProof/>
-          <w:color w:val="0000FF"/>
-          <w:sz w:val="22"/>
-          <w:szCs w:val="22"/>
-        </w:rPr>
-        <w:t> </w:t>
-      </w:r>
-      <w:r>
-        <w:rPr>
-          <w:noProof/>
-          <w:color w:val="0000FF"/>
-          <w:sz w:val="22"/>
-          <w:szCs w:val="22"/>
-        </w:rPr>
-        <w:t> </w:t>
-      </w:r>
-      <w:r>
-        <w:rPr>
-          <w:noProof/>
-          <w:color w:val="0000FF"/>
-          <w:sz w:val="22"/>
-          <w:szCs w:val="22"/>
-        </w:rPr>
-        <w:t> </w:t>
-      </w:r>
-      <w:r>
-        <w:rPr>
-          <w:noProof/>
-          <w:color w:val="0000FF"/>
-          <w:sz w:val="22"/>
-          <w:szCs w:val="22"/>
-        </w:rPr>
-        <w:t> </w:t>
-      </w:r>
-      <w:r>
-        <w:rPr>
-          <w:color w:val="0000FF"/>
-          <w:sz w:val="22"/>
-          <w:szCs w:val="22"/>
+          <w:u w:val="single"/>
+        </w:rPr>
+        <w:t> </w:t>
+      </w:r>
+      <w:r>
+        <w:rPr>
+          <w:noProof/>
+          <w:color w:val="0000FF"/>
+          <w:sz w:val="22"/>
+          <w:szCs w:val="22"/>
+          <w:u w:val="single"/>
+        </w:rPr>
+        <w:t> </w:t>
+      </w:r>
+      <w:r>
+        <w:rPr>
+          <w:noProof/>
+          <w:color w:val="0000FF"/>
+          <w:sz w:val="22"/>
+          <w:szCs w:val="22"/>
+          <w:u w:val="single"/>
+        </w:rPr>
+        <w:t> </w:t>
+      </w:r>
+      <w:r>
+        <w:rPr>
+          <w:noProof/>
+          <w:color w:val="0000FF"/>
+          <w:sz w:val="22"/>
+          <w:szCs w:val="22"/>
+          <w:u w:val="single"/>
+        </w:rPr>
+        <w:t> </w:t>
+      </w:r>
+      <w:r>
+        <w:rPr>
+          <w:noProof/>
+          <w:color w:val="0000FF"/>
+          <w:sz w:val="22"/>
+          <w:szCs w:val="22"/>
+          <w:u w:val="single"/>
+        </w:rPr>
+        <w:t> </w:t>
+      </w:r>
+      <w:r>
+        <w:rPr>
+          <w:color w:val="0000FF"/>
+          <w:sz w:val="22"/>
+          <w:szCs w:val="22"/>
+          <w:u w:val="single"/>
         </w:rPr>
         <w:fldChar w:fldCharType="end"/>
       </w:r>
-      <w:bookmarkEnd w:id="6"/>
-      <w:r>
-        <w:rPr>
-          <w:color w:val="0000FF"/>
-          <w:sz w:val="22"/>
-          <w:szCs w:val="22"/>
-        </w:rPr>
-        <w:t xml:space="preserve"> </w:t>
-      </w:r>
-      <w:r>
-        <w:rPr>
-          <w:sz w:val="22"/>
-          <w:szCs w:val="22"/>
-        </w:rPr>
-        <w:t xml:space="preserve">  </w:t>
-      </w:r>
+      <w:bookmarkEnd w:id="5"/>
     </w:p>
     <w:p>
       <w:pPr>
@@ -1100,6 +1448,7 @@
           <w:color w:val="0000FF"/>
           <w:sz w:val="22"/>
           <w:szCs w:val="22"/>
+          <w:u w:val="single"/>
         </w:rPr>
         <w:fldChar w:fldCharType="begin">
           <w:ffData>
@@ -1110,12 +1459,13 @@
           </w:ffData>
         </w:fldChar>
       </w:r>
-      <w:bookmarkStart w:id="7" w:name="Text5"/>
-      <w:r>
-        <w:rPr>
-          <w:color w:val="0000FF"/>
-          <w:sz w:val="22"/>
-          <w:szCs w:val="22"/>
+      <w:bookmarkStart w:id="6" w:name="Text5"/>
+      <w:r>
+        <w:rPr>
+          <w:color w:val="0000FF"/>
+          <w:sz w:val="22"/>
+          <w:szCs w:val="22"/>
+          <w:u w:val="single"/>
         </w:rPr>
         <w:instrText xml:space="preserve"> FORMTEXT </w:instrText>
       </w:r>
@@ -1124,13 +1474,15 @@
           <w:color w:val="0000FF"/>
           <w:sz w:val="22"/>
           <w:szCs w:val="22"/>
-        </w:rPr>
-      </w:r>
-      <w:r>
-        <w:rPr>
-          <w:color w:val="0000FF"/>
-          <w:sz w:val="22"/>
-          <w:szCs w:val="22"/>
+          <w:u w:val="single"/>
+        </w:rPr>
+      </w:r>
+      <w:r>
+        <w:rPr>
+          <w:color w:val="0000FF"/>
+          <w:sz w:val="22"/>
+          <w:szCs w:val="22"/>
+          <w:u w:val="single"/>
         </w:rPr>
         <w:fldChar w:fldCharType="separate"/>
       </w:r>
@@ -1140,54 +1492,60 @@
           <w:color w:val="0000FF"/>
           <w:sz w:val="22"/>
           <w:szCs w:val="22"/>
-        </w:rPr>
-        <w:t> </w:t>
-      </w:r>
-      <w:r>
-        <w:rPr>
-          <w:noProof/>
-          <w:color w:val="0000FF"/>
-          <w:sz w:val="22"/>
-          <w:szCs w:val="22"/>
-        </w:rPr>
-        <w:t> </w:t>
-      </w:r>
-      <w:r>
-        <w:rPr>
-          <w:noProof/>
-          <w:color w:val="0000FF"/>
-          <w:sz w:val="22"/>
-          <w:szCs w:val="22"/>
-        </w:rPr>
-        <w:t> </w:t>
-      </w:r>
-      <w:r>
-        <w:rPr>
-          <w:noProof/>
-          <w:color w:val="0000FF"/>
-          <w:sz w:val="22"/>
-          <w:szCs w:val="22"/>
-        </w:rPr>
-        <w:t> </w:t>
-      </w:r>
-      <w:r>
-        <w:rPr>
-          <w:noProof/>
-          <w:color w:val="0000FF"/>
-          <w:sz w:val="22"/>
-          <w:szCs w:val="22"/>
-        </w:rPr>
-        <w:t> </w:t>
-      </w:r>
-      <w:r>
-        <w:rPr>
-          <w:color w:val="0000FF"/>
-          <w:sz w:val="22"/>
-          <w:szCs w:val="22"/>
+          <w:u w:val="single"/>
+        </w:rPr>
+        <w:t> </w:t>
+      </w:r>
+      <w:r>
+        <w:rPr>
+          <w:noProof/>
+          <w:color w:val="0000FF"/>
+          <w:sz w:val="22"/>
+          <w:szCs w:val="22"/>
+          <w:u w:val="single"/>
+        </w:rPr>
+        <w:t> </w:t>
+      </w:r>
+      <w:r>
+        <w:rPr>
+          <w:noProof/>
+          <w:color w:val="0000FF"/>
+          <w:sz w:val="22"/>
+          <w:szCs w:val="22"/>
+          <w:u w:val="single"/>
+        </w:rPr>
+        <w:t> </w:t>
+      </w:r>
+      <w:r>
+        <w:rPr>
+          <w:noProof/>
+          <w:color w:val="0000FF"/>
+          <w:sz w:val="22"/>
+          <w:szCs w:val="22"/>
+          <w:u w:val="single"/>
+        </w:rPr>
+        <w:t> </w:t>
+      </w:r>
+      <w:r>
+        <w:rPr>
+          <w:noProof/>
+          <w:color w:val="0000FF"/>
+          <w:sz w:val="22"/>
+          <w:szCs w:val="22"/>
+          <w:u w:val="single"/>
+        </w:rPr>
+        <w:t> </w:t>
+      </w:r>
+      <w:r>
+        <w:rPr>
+          <w:color w:val="0000FF"/>
+          <w:sz w:val="22"/>
+          <w:szCs w:val="22"/>
+          <w:u w:val="single"/>
         </w:rPr>
         <w:fldChar w:fldCharType="end"/>
       </w:r>
-      <w:bookmarkEnd w:id="7"/>
+      <w:bookmarkEnd w:id="6"/>
     </w:p>
     <w:p>
       <w:pPr>
@@ -1252,6 +1610,7 @@
           <w:color w:val="0000FF"/>
           <w:sz w:val="22"/>
           <w:szCs w:val="22"/>
+          <w:u w:val="single"/>
         </w:rPr>
         <w:fldChar w:fldCharType="begin">
           <w:ffData>
@@ -1264,12 +1623,13 @@
           </w:ffData>
         </w:fldChar>
       </w:r>
-      <w:bookmarkStart w:id="8" w:name="Text7"/>
-      <w:r>
-        <w:rPr>
-          <w:color w:val="0000FF"/>
-          <w:sz w:val="22"/>
-          <w:szCs w:val="22"/>
+      <w:bookmarkStart w:id="7" w:name="Text7"/>
+      <w:r>
+        <w:rPr>
+          <w:color w:val="0000FF"/>
+          <w:sz w:val="22"/>
+          <w:szCs w:val="22"/>
+          <w:u w:val="single"/>
         </w:rPr>
         <w:instrText xml:space="preserve"> FORMTEXT </w:instrText>
       </w:r>
@@ -1278,13 +1638,15 @@
           <w:color w:val="0000FF"/>
           <w:sz w:val="22"/>
           <w:szCs w:val="22"/>
-        </w:rPr>
-      </w:r>
-      <w:r>
-        <w:rPr>
-          <w:color w:val="0000FF"/>
-          <w:sz w:val="22"/>
-          <w:szCs w:val="22"/>
+          <w:u w:val="single"/>
+        </w:rPr>
+      </w:r>
+      <w:r>
+        <w:rPr>
+          <w:color w:val="0000FF"/>
+          <w:sz w:val="22"/>
+          <w:szCs w:val="22"/>
+          <w:u w:val="single"/>
         </w:rPr>
         <w:fldChar w:fldCharType="separate"/>
       </w:r>
@@ -1294,68 +1656,60 @@
           <w:color w:val="0000FF"/>
           <w:sz w:val="22"/>
           <w:szCs w:val="22"/>
-        </w:rPr>
-        <w:t> </w:t>
-      </w:r>
-      <w:r>
-        <w:rPr>
-          <w:noProof/>
-          <w:color w:val="0000FF"/>
-          <w:sz w:val="22"/>
-          <w:szCs w:val="22"/>
-        </w:rPr>
-        <w:t> </w:t>
-      </w:r>
-      <w:r>
-        <w:rPr>
-          <w:noProof/>
-          <w:color w:val="0000FF"/>
-          <w:sz w:val="22"/>
-          <w:szCs w:val="22"/>
-        </w:rPr>
-        <w:t> </w:t>
-      </w:r>
-      <w:r>
-        <w:rPr>
-          <w:noProof/>
-          <w:color w:val="0000FF"/>
-          <w:sz w:val="22"/>
-          <w:szCs w:val="22"/>
-        </w:rPr>
-        <w:t> </w:t>
-      </w:r>
-      <w:r>
-        <w:rPr>
-          <w:noProof/>
-          <w:color w:val="0000FF"/>
-          <w:sz w:val="22"/>
-          <w:szCs w:val="22"/>
-        </w:rPr>
-        <w:t> </w:t>
-      </w:r>
-      <w:r>
-        <w:rPr>
-          <w:color w:val="0000FF"/>
-          <w:sz w:val="22"/>
-          <w:szCs w:val="22"/>
+          <w:u w:val="single"/>
+        </w:rPr>
+        <w:t> </w:t>
+      </w:r>
+      <w:r>
+        <w:rPr>
+          <w:noProof/>
+          <w:color w:val="0000FF"/>
+          <w:sz w:val="22"/>
+          <w:szCs w:val="22"/>
+          <w:u w:val="single"/>
+        </w:rPr>
+        <w:t> </w:t>
+      </w:r>
+      <w:r>
+        <w:rPr>
+          <w:noProof/>
+          <w:color w:val="0000FF"/>
+          <w:sz w:val="22"/>
+          <w:szCs w:val="22"/>
+          <w:u w:val="single"/>
+        </w:rPr>
+        <w:t> </w:t>
+      </w:r>
+      <w:r>
+        <w:rPr>
+          <w:noProof/>
+          <w:color w:val="0000FF"/>
+          <w:sz w:val="22"/>
+          <w:szCs w:val="22"/>
+          <w:u w:val="single"/>
+        </w:rPr>
+        <w:t> </w:t>
+      </w:r>
+      <w:r>
+        <w:rPr>
+          <w:noProof/>
+          <w:color w:val="0000FF"/>
+          <w:sz w:val="22"/>
+          <w:szCs w:val="22"/>
+          <w:u w:val="single"/>
+        </w:rPr>
+        <w:t> </w:t>
+      </w:r>
+      <w:r>
+        <w:rPr>
+          <w:color w:val="0000FF"/>
+          <w:sz w:val="22"/>
+          <w:szCs w:val="22"/>
+          <w:u w:val="single"/>
         </w:rPr>
         <w:fldChar w:fldCharType="end"/>
       </w:r>
-      <w:bookmarkEnd w:id="8"/>
-      <w:r>
-        <w:rPr>
-          <w:sz w:val="22"/>
-          <w:szCs w:val="22"/>
-        </w:rPr>
-        <w:t xml:space="preserve">  </w:t>
-      </w:r>
-      <w:r>
-        <w:rPr>
-          <w:sz w:val="22"/>
-          <w:szCs w:val="22"/>
-        </w:rPr>
-        <w:t xml:space="preserve"> </w:t>
-      </w:r>
+      <w:bookmarkEnd w:id="7"/>
     </w:p>
     <w:p>
       <w:pPr>
@@ -1392,34 +1746,28 @@
           <w:sz w:val="22"/>
           <w:szCs w:val="22"/>
         </w:rPr>
-        <w:t xml:space="preserve">Country </w:t>
-      </w:r>
-      <w:r>
-        <w:rPr>
-          <w:sz w:val="22"/>
-          <w:szCs w:val="22"/>
-        </w:rPr>
-        <w:t xml:space="preserve"> </w:t>
-      </w:r>
-      <w:r>
-        <w:rPr>
-          <w:sz w:val="22"/>
-          <w:szCs w:val="22"/>
-        </w:rPr>
-        <w:tab/>
-      </w:r>
-      <w:r>
-        <w:rPr>
-          <w:sz w:val="22"/>
-          <w:szCs w:val="22"/>
-        </w:rPr>
-        <w:tab/>
-      </w:r>
-      <w:r>
-        <w:rPr>
-          <w:color w:val="0000FF"/>
-          <w:sz w:val="22"/>
-          <w:szCs w:val="22"/>
+        <w:t>Country</w:t>
+      </w:r>
+      <w:r>
+        <w:rPr>
+          <w:sz w:val="22"/>
+          <w:szCs w:val="22"/>
+        </w:rPr>
+        <w:tab/>
+      </w:r>
+      <w:r>
+        <w:rPr>
+          <w:sz w:val="22"/>
+          <w:szCs w:val="22"/>
+        </w:rPr>
+        <w:tab/>
+      </w:r>
+      <w:r>
+        <w:rPr>
+          <w:color w:val="0000FF"/>
+          <w:sz w:val="22"/>
+          <w:szCs w:val="22"/>
+          <w:u w:val="single"/>
         </w:rPr>
         <w:fldChar w:fldCharType="begin">
           <w:ffData>
@@ -1432,12 +1780,13 @@
           </w:ffData>
         </w:fldChar>
       </w:r>
-      <w:bookmarkStart w:id="9" w:name="Text8"/>
-      <w:r>
-        <w:rPr>
-          <w:color w:val="0000FF"/>
-          <w:sz w:val="22"/>
-          <w:szCs w:val="22"/>
+      <w:bookmarkStart w:id="8" w:name="Text8"/>
+      <w:r>
+        <w:rPr>
+          <w:color w:val="0000FF"/>
+          <w:sz w:val="22"/>
+          <w:szCs w:val="22"/>
+          <w:u w:val="single"/>
         </w:rPr>
         <w:instrText xml:space="preserve"> FORMTEXT </w:instrText>
       </w:r>
@@ -1446,13 +1795,15 @@
           <w:color w:val="0000FF"/>
           <w:sz w:val="22"/>
           <w:szCs w:val="22"/>
-        </w:rPr>
-      </w:r>
-      <w:r>
-        <w:rPr>
-          <w:color w:val="0000FF"/>
-          <w:sz w:val="22"/>
-          <w:szCs w:val="22"/>
+          <w:u w:val="single"/>
+        </w:rPr>
+      </w:r>
+      <w:r>
+        <w:rPr>
+          <w:color w:val="0000FF"/>
+          <w:sz w:val="22"/>
+          <w:szCs w:val="22"/>
+          <w:u w:val="single"/>
         </w:rPr>
         <w:fldChar w:fldCharType="separate"/>
       </w:r>
@@ -1462,68 +1813,60 @@
           <w:color w:val="0000FF"/>
           <w:sz w:val="22"/>
           <w:szCs w:val="22"/>
-        </w:rPr>
-        <w:t> </w:t>
-      </w:r>
-      <w:r>
-        <w:rPr>
-          <w:noProof/>
-          <w:color w:val="0000FF"/>
-          <w:sz w:val="22"/>
-          <w:szCs w:val="22"/>
-        </w:rPr>
-        <w:t> </w:t>
-      </w:r>
-      <w:r>
-        <w:rPr>
-          <w:noProof/>
-          <w:color w:val="0000FF"/>
-          <w:sz w:val="22"/>
-          <w:szCs w:val="22"/>
-        </w:rPr>
-        <w:t> </w:t>
-      </w:r>
-      <w:r>
-        <w:rPr>
-          <w:noProof/>
-          <w:color w:val="0000FF"/>
-          <w:sz w:val="22"/>
-          <w:szCs w:val="22"/>
-        </w:rPr>
-        <w:t> </w:t>
-      </w:r>
-      <w:r>
-        <w:rPr>
-          <w:noProof/>
-          <w:color w:val="0000FF"/>
-          <w:sz w:val="22"/>
-          <w:szCs w:val="22"/>
-        </w:rPr>
-        <w:t> </w:t>
-      </w:r>
-      <w:r>
-        <w:rPr>
-          <w:color w:val="0000FF"/>
-          <w:sz w:val="22"/>
-          <w:szCs w:val="22"/>
+          <w:u w:val="single"/>
+        </w:rPr>
+        <w:t> </w:t>
+      </w:r>
+      <w:r>
+        <w:rPr>
+          <w:noProof/>
+          <w:color w:val="0000FF"/>
+          <w:sz w:val="22"/>
+          <w:szCs w:val="22"/>
+          <w:u w:val="single"/>
+        </w:rPr>
+        <w:t> </w:t>
+      </w:r>
+      <w:r>
+        <w:rPr>
+          <w:noProof/>
+          <w:color w:val="0000FF"/>
+          <w:sz w:val="22"/>
+          <w:szCs w:val="22"/>
+          <w:u w:val="single"/>
+        </w:rPr>
+        <w:t> </w:t>
+      </w:r>
+      <w:r>
+        <w:rPr>
+          <w:noProof/>
+          <w:color w:val="0000FF"/>
+          <w:sz w:val="22"/>
+          <w:szCs w:val="22"/>
+          <w:u w:val="single"/>
+        </w:rPr>
+        <w:t> </w:t>
+      </w:r>
+      <w:r>
+        <w:rPr>
+          <w:noProof/>
+          <w:color w:val="0000FF"/>
+          <w:sz w:val="22"/>
+          <w:szCs w:val="22"/>
+          <w:u w:val="single"/>
+        </w:rPr>
+        <w:t> </w:t>
+      </w:r>
+      <w:r>
+        <w:rPr>
+          <w:color w:val="0000FF"/>
+          <w:sz w:val="22"/>
+          <w:szCs w:val="22"/>
+          <w:u w:val="single"/>
         </w:rPr>
         <w:fldChar w:fldCharType="end"/>
       </w:r>
-      <w:bookmarkEnd w:id="9"/>
-      <w:r>
-        <w:rPr>
-          <w:sz w:val="22"/>
-          <w:szCs w:val="22"/>
-        </w:rPr>
-        <w:t xml:space="preserve"> </w:t>
-      </w:r>
-      <w:r>
-        <w:rPr>
-          <w:sz w:val="22"/>
-          <w:szCs w:val="22"/>
-        </w:rPr>
-        <w:t xml:space="preserve"> </w:t>
-      </w:r>
+      <w:bookmarkEnd w:id="8"/>
     </w:p>
     <w:p>
       <w:pPr>
@@ -1580,6 +1923,7 @@
           <w:color w:val="0000FF"/>
           <w:sz w:val="22"/>
           <w:szCs w:val="22"/>
+          <w:u w:val="single"/>
         </w:rPr>
         <w:fldChar w:fldCharType="begin">
           <w:ffData>
@@ -1592,12 +1936,13 @@
           </w:ffData>
         </w:fldChar>
       </w:r>
-      <w:bookmarkStart w:id="10" w:name="Text9"/>
-      <w:r>
-        <w:rPr>
-          <w:color w:val="0000FF"/>
-          <w:sz w:val="22"/>
-          <w:szCs w:val="22"/>
+      <w:bookmarkStart w:id="9" w:name="Text9"/>
+      <w:r>
+        <w:rPr>
+          <w:color w:val="0000FF"/>
+          <w:sz w:val="22"/>
+          <w:szCs w:val="22"/>
+          <w:u w:val="single"/>
         </w:rPr>
         <w:instrText xml:space="preserve"> FORMTEXT </w:instrText>
       </w:r>
@@ -1606,13 +1951,15 @@
           <w:color w:val="0000FF"/>
           <w:sz w:val="22"/>
           <w:szCs w:val="22"/>
-        </w:rPr>
-      </w:r>
-      <w:r>
-        <w:rPr>
-          <w:color w:val="0000FF"/>
-          <w:sz w:val="22"/>
-          <w:szCs w:val="22"/>
+          <w:u w:val="single"/>
+        </w:rPr>
+      </w:r>
+      <w:r>
+        <w:rPr>
+          <w:color w:val="0000FF"/>
+          <w:sz w:val="22"/>
+          <w:szCs w:val="22"/>
+          <w:u w:val="single"/>
         </w:rPr>
         <w:fldChar w:fldCharType="separate"/>
       </w:r>
@@ -1622,54 +1969,60 @@
           <w:color w:val="0000FF"/>
           <w:sz w:val="22"/>
           <w:szCs w:val="22"/>
-        </w:rPr>
-        <w:t> </w:t>
-      </w:r>
-      <w:r>
-        <w:rPr>
-          <w:noProof/>
-          <w:color w:val="0000FF"/>
-          <w:sz w:val="22"/>
-          <w:szCs w:val="22"/>
-        </w:rPr>
-        <w:t> </w:t>
-      </w:r>
-      <w:r>
-        <w:rPr>
-          <w:noProof/>
-          <w:color w:val="0000FF"/>
-          <w:sz w:val="22"/>
-          <w:szCs w:val="22"/>
-        </w:rPr>
-        <w:t> </w:t>
-      </w:r>
-      <w:r>
-        <w:rPr>
-          <w:noProof/>
-          <w:color w:val="0000FF"/>
-          <w:sz w:val="22"/>
-          <w:szCs w:val="22"/>
-        </w:rPr>
-        <w:t> </w:t>
-      </w:r>
-      <w:r>
-        <w:rPr>
-          <w:noProof/>
-          <w:color w:val="0000FF"/>
-          <w:sz w:val="22"/>
-          <w:szCs w:val="22"/>
-        </w:rPr>
-        <w:t> </w:t>
-      </w:r>
-      <w:r>
-        <w:rPr>
-          <w:color w:val="0000FF"/>
-          <w:sz w:val="22"/>
-          <w:szCs w:val="22"/>
+          <w:u w:val="single"/>
+        </w:rPr>
+        <w:t> </w:t>
+      </w:r>
+      <w:r>
+        <w:rPr>
+          <w:noProof/>
+          <w:color w:val="0000FF"/>
+          <w:sz w:val="22"/>
+          <w:szCs w:val="22"/>
+          <w:u w:val="single"/>
+        </w:rPr>
+        <w:t> </w:t>
+      </w:r>
+      <w:r>
+        <w:rPr>
+          <w:noProof/>
+          <w:color w:val="0000FF"/>
+          <w:sz w:val="22"/>
+          <w:szCs w:val="22"/>
+          <w:u w:val="single"/>
+        </w:rPr>
+        <w:t> </w:t>
+      </w:r>
+      <w:r>
+        <w:rPr>
+          <w:noProof/>
+          <w:color w:val="0000FF"/>
+          <w:sz w:val="22"/>
+          <w:szCs w:val="22"/>
+          <w:u w:val="single"/>
+        </w:rPr>
+        <w:t> </w:t>
+      </w:r>
+      <w:r>
+        <w:rPr>
+          <w:noProof/>
+          <w:color w:val="0000FF"/>
+          <w:sz w:val="22"/>
+          <w:szCs w:val="22"/>
+          <w:u w:val="single"/>
+        </w:rPr>
+        <w:t> </w:t>
+      </w:r>
+      <w:r>
+        <w:rPr>
+          <w:color w:val="0000FF"/>
+          <w:sz w:val="22"/>
+          <w:szCs w:val="22"/>
+          <w:u w:val="single"/>
         </w:rPr>
         <w:fldChar w:fldCharType="end"/>
       </w:r>
-      <w:bookmarkEnd w:id="10"/>
+      <w:bookmarkEnd w:id="9"/>
     </w:p>
     <w:p>
       <w:pPr>
@@ -1714,6 +2067,7 @@
           <w:color w:val="0000FF"/>
           <w:sz w:val="22"/>
           <w:szCs w:val="22"/>
+          <w:u w:val="single"/>
         </w:rPr>
         <w:fldChar w:fldCharType="begin">
           <w:ffData>
@@ -1726,12 +2080,13 @@
           </w:ffData>
         </w:fldChar>
       </w:r>
-      <w:bookmarkStart w:id="11" w:name="Text10"/>
-      <w:r>
-        <w:rPr>
-          <w:color w:val="0000FF"/>
-          <w:sz w:val="22"/>
-          <w:szCs w:val="22"/>
+      <w:bookmarkStart w:id="10" w:name="Text10"/>
+      <w:r>
+        <w:rPr>
+          <w:color w:val="0000FF"/>
+          <w:sz w:val="22"/>
+          <w:szCs w:val="22"/>
+          <w:u w:val="single"/>
         </w:rPr>
         <w:instrText xml:space="preserve"> FORMTEXT </w:instrText>
       </w:r>
@@ -1740,13 +2095,15 @@
           <w:color w:val="0000FF"/>
           <w:sz w:val="22"/>
           <w:szCs w:val="22"/>
-        </w:rPr>
-      </w:r>
-      <w:r>
-        <w:rPr>
-          <w:color w:val="0000FF"/>
-          <w:sz w:val="22"/>
-          <w:szCs w:val="22"/>
+          <w:u w:val="single"/>
+        </w:rPr>
+      </w:r>
+      <w:r>
+        <w:rPr>
+          <w:color w:val="0000FF"/>
+          <w:sz w:val="22"/>
+          <w:szCs w:val="22"/>
+          <w:u w:val="single"/>
         </w:rPr>
         <w:fldChar w:fldCharType="separate"/>
       </w:r>
@@ -1756,62 +2113,60 @@
           <w:color w:val="0000FF"/>
           <w:sz w:val="22"/>
           <w:szCs w:val="22"/>
-        </w:rPr>
-        <w:t> </w:t>
-      </w:r>
-      <w:r>
-        <w:rPr>
-          <w:noProof/>
-          <w:color w:val="0000FF"/>
-          <w:sz w:val="22"/>
-          <w:szCs w:val="22"/>
-        </w:rPr>
-        <w:t> </w:t>
-      </w:r>
-      <w:r>
-        <w:rPr>
-          <w:noProof/>
-          <w:color w:val="0000FF"/>
-          <w:sz w:val="22"/>
-          <w:szCs w:val="22"/>
-        </w:rPr>
-        <w:t> </w:t>
-      </w:r>
-      <w:r>
-        <w:rPr>
-          <w:noProof/>
-          <w:color w:val="0000FF"/>
-          <w:sz w:val="22"/>
-          <w:szCs w:val="22"/>
-        </w:rPr>
-        <w:t> </w:t>
-      </w:r>
-      <w:r>
-        <w:rPr>
-          <w:noProof/>
-          <w:color w:val="0000FF"/>
-          <w:sz w:val="22"/>
-          <w:szCs w:val="22"/>
-        </w:rPr>
-        <w:t> </w:t>
-      </w:r>
-      <w:r>
-        <w:rPr>
-          <w:color w:val="0000FF"/>
-          <w:sz w:val="22"/>
-          <w:szCs w:val="22"/>
+          <w:u w:val="single"/>
+        </w:rPr>
+        <w:t> </w:t>
+      </w:r>
+      <w:r>
+        <w:rPr>
+          <w:noProof/>
+          <w:color w:val="0000FF"/>
+          <w:sz w:val="22"/>
+          <w:szCs w:val="22"/>
+          <w:u w:val="single"/>
+        </w:rPr>
+        <w:t> </w:t>
+      </w:r>
+      <w:r>
+        <w:rPr>
+          <w:noProof/>
+          <w:color w:val="0000FF"/>
+          <w:sz w:val="22"/>
+          <w:szCs w:val="22"/>
+          <w:u w:val="single"/>
+        </w:rPr>
+        <w:t> </w:t>
+      </w:r>
+      <w:r>
+        <w:rPr>
+          <w:noProof/>
+          <w:color w:val="0000FF"/>
+          <w:sz w:val="22"/>
+          <w:szCs w:val="22"/>
+          <w:u w:val="single"/>
+        </w:rPr>
+        <w:t> </w:t>
+      </w:r>
+      <w:r>
+        <w:rPr>
+          <w:noProof/>
+          <w:color w:val="0000FF"/>
+          <w:sz w:val="22"/>
+          <w:szCs w:val="22"/>
+          <w:u w:val="single"/>
+        </w:rPr>
+        <w:t> </w:t>
+      </w:r>
+      <w:r>
+        <w:rPr>
+          <w:color w:val="0000FF"/>
+          <w:sz w:val="22"/>
+          <w:szCs w:val="22"/>
+          <w:u w:val="single"/>
         </w:rPr>
         <w:fldChar w:fldCharType="end"/>
       </w:r>
-      <w:bookmarkEnd w:id="11"/>
-      <w:r>
-        <w:rPr>
-          <w:color w:val="0000FF"/>
-          <w:sz w:val="22"/>
-          <w:szCs w:val="22"/>
-        </w:rPr>
-        <w:tab/>
-      </w:r>
+      <w:bookmarkEnd w:id="10"/>
     </w:p>
     <w:p>
       <w:pPr>
@@ -1855,34 +2210,21 @@
           <w:sz w:val="22"/>
           <w:szCs w:val="22"/>
         </w:rPr>
-        <w:t xml:space="preserve"> </w:t>
-      </w:r>
-      <w:r>
-        <w:rPr>
-          <w:sz w:val="22"/>
-          <w:szCs w:val="22"/>
-        </w:rPr>
-        <w:t xml:space="preserve">    </w:t>
-      </w:r>
-      <w:r>
-        <w:rPr>
-          <w:sz w:val="22"/>
-          <w:szCs w:val="22"/>
-        </w:rPr>
-        <w:tab/>
-      </w:r>
-      <w:r>
-        <w:rPr>
-          <w:sz w:val="22"/>
-          <w:szCs w:val="22"/>
-        </w:rPr>
-        <w:tab/>
-      </w:r>
-      <w:r>
-        <w:rPr>
-          <w:color w:val="0000FF"/>
-          <w:sz w:val="22"/>
-          <w:szCs w:val="22"/>
+        <w:tab/>
+      </w:r>
+      <w:r>
+        <w:rPr>
+          <w:sz w:val="22"/>
+          <w:szCs w:val="22"/>
+        </w:rPr>
+        <w:tab/>
+      </w:r>
+      <w:r>
+        <w:rPr>
+          <w:color w:val="0000FF"/>
+          <w:sz w:val="22"/>
+          <w:szCs w:val="22"/>
+          <w:u w:val="single"/>
         </w:rPr>
         <w:fldChar w:fldCharType="begin">
           <w:ffData>
@@ -1895,12 +2237,13 @@
           </w:ffData>
         </w:fldChar>
       </w:r>
-      <w:bookmarkStart w:id="12" w:name="Text11"/>
-      <w:r>
-        <w:rPr>
-          <w:color w:val="0000FF"/>
-          <w:sz w:val="22"/>
-          <w:szCs w:val="22"/>
+      <w:bookmarkStart w:id="11" w:name="Text11"/>
+      <w:r>
+        <w:rPr>
+          <w:color w:val="0000FF"/>
+          <w:sz w:val="22"/>
+          <w:szCs w:val="22"/>
+          <w:u w:val="single"/>
         </w:rPr>
         <w:instrText xml:space="preserve"> FORMTEXT </w:instrText>
       </w:r>
@@ -1909,13 +2252,15 @@
           <w:color w:val="0000FF"/>
           <w:sz w:val="22"/>
           <w:szCs w:val="22"/>
-        </w:rPr>
-      </w:r>
-      <w:r>
-        <w:rPr>
-          <w:color w:val="0000FF"/>
-          <w:sz w:val="22"/>
-          <w:szCs w:val="22"/>
+          <w:u w:val="single"/>
+        </w:rPr>
+      </w:r>
+      <w:r>
+        <w:rPr>
+          <w:color w:val="0000FF"/>
+          <w:sz w:val="22"/>
+          <w:szCs w:val="22"/>
+          <w:u w:val="single"/>
         </w:rPr>
         <w:fldChar w:fldCharType="separate"/>
       </w:r>
@@ -1925,54 +2270,60 @@
           <w:color w:val="0000FF"/>
           <w:sz w:val="22"/>
           <w:szCs w:val="22"/>
-        </w:rPr>
-        <w:t> </w:t>
-      </w:r>
-      <w:r>
-        <w:rPr>
-          <w:noProof/>
-          <w:color w:val="0000FF"/>
-          <w:sz w:val="22"/>
-          <w:szCs w:val="22"/>
-        </w:rPr>
-        <w:t> </w:t>
-      </w:r>
-      <w:r>
-        <w:rPr>
-          <w:noProof/>
-          <w:color w:val="0000FF"/>
-          <w:sz w:val="22"/>
-          <w:szCs w:val="22"/>
-        </w:rPr>
-        <w:t> </w:t>
-      </w:r>
-      <w:r>
-        <w:rPr>
-          <w:noProof/>
-          <w:color w:val="0000FF"/>
-          <w:sz w:val="22"/>
-          <w:szCs w:val="22"/>
-        </w:rPr>
-        <w:t> </w:t>
-      </w:r>
-      <w:r>
-        <w:rPr>
-          <w:noProof/>
-          <w:color w:val="0000FF"/>
-          <w:sz w:val="22"/>
-          <w:szCs w:val="22"/>
-        </w:rPr>
-        <w:t> </w:t>
-      </w:r>
-      <w:r>
-        <w:rPr>
-          <w:color w:val="0000FF"/>
-          <w:sz w:val="22"/>
-          <w:szCs w:val="22"/>
+          <w:u w:val="single"/>
+        </w:rPr>
+        <w:t> </w:t>
+      </w:r>
+      <w:r>
+        <w:rPr>
+          <w:noProof/>
+          <w:color w:val="0000FF"/>
+          <w:sz w:val="22"/>
+          <w:szCs w:val="22"/>
+          <w:u w:val="single"/>
+        </w:rPr>
+        <w:t> </w:t>
+      </w:r>
+      <w:r>
+        <w:rPr>
+          <w:noProof/>
+          <w:color w:val="0000FF"/>
+          <w:sz w:val="22"/>
+          <w:szCs w:val="22"/>
+          <w:u w:val="single"/>
+        </w:rPr>
+        <w:t> </w:t>
+      </w:r>
+      <w:r>
+        <w:rPr>
+          <w:noProof/>
+          <w:color w:val="0000FF"/>
+          <w:sz w:val="22"/>
+          <w:szCs w:val="22"/>
+          <w:u w:val="single"/>
+        </w:rPr>
+        <w:t> </w:t>
+      </w:r>
+      <w:r>
+        <w:rPr>
+          <w:noProof/>
+          <w:color w:val="0000FF"/>
+          <w:sz w:val="22"/>
+          <w:szCs w:val="22"/>
+          <w:u w:val="single"/>
+        </w:rPr>
+        <w:t> </w:t>
+      </w:r>
+      <w:r>
+        <w:rPr>
+          <w:color w:val="0000FF"/>
+          <w:sz w:val="22"/>
+          <w:szCs w:val="22"/>
+          <w:u w:val="single"/>
         </w:rPr>
         <w:fldChar w:fldCharType="end"/>
       </w:r>
-      <w:bookmarkEnd w:id="12"/>
+      <w:bookmarkEnd w:id="11"/>
     </w:p>
     <w:p>
       <w:pPr>
@@ -2030,6 +2381,7 @@
           <w:color w:val="0000FF"/>
           <w:sz w:val="22"/>
           <w:szCs w:val="22"/>
+          <w:u w:val="single"/>
         </w:rPr>
         <w:fldChar w:fldCharType="begin">
           <w:ffData>
@@ -2040,12 +2392,13 @@
           </w:ffData>
         </w:fldChar>
       </w:r>
-      <w:bookmarkStart w:id="13" w:name="Text12"/>
-      <w:r>
-        <w:rPr>
-          <w:color w:val="0000FF"/>
-          <w:sz w:val="22"/>
-          <w:szCs w:val="22"/>
+      <w:bookmarkStart w:id="12" w:name="Text12"/>
+      <w:r>
+        <w:rPr>
+          <w:color w:val="0000FF"/>
+          <w:sz w:val="22"/>
+          <w:szCs w:val="22"/>
+          <w:u w:val="single"/>
         </w:rPr>
         <w:instrText xml:space="preserve"> FORMTEXT </w:instrText>
       </w:r>
@@ -2054,13 +2407,15 @@
           <w:color w:val="0000FF"/>
           <w:sz w:val="22"/>
           <w:szCs w:val="22"/>
-        </w:rPr>
-      </w:r>
-      <w:r>
-        <w:rPr>
-          <w:color w:val="0000FF"/>
-          <w:sz w:val="22"/>
-          <w:szCs w:val="22"/>
+          <w:u w:val="single"/>
+        </w:rPr>
+      </w:r>
+      <w:r>
+        <w:rPr>
+          <w:color w:val="0000FF"/>
+          <w:sz w:val="22"/>
+          <w:szCs w:val="22"/>
+          <w:u w:val="single"/>
         </w:rPr>
         <w:fldChar w:fldCharType="separate"/>
       </w:r>
@@ -2070,67 +2425,65 @@
           <w:color w:val="0000FF"/>
           <w:sz w:val="22"/>
           <w:szCs w:val="22"/>
-        </w:rPr>
-        <w:t> </w:t>
-      </w:r>
-      <w:r>
-        <w:rPr>
-          <w:noProof/>
-          <w:color w:val="0000FF"/>
-          <w:sz w:val="22"/>
-          <w:szCs w:val="22"/>
-        </w:rPr>
-        <w:t> </w:t>
-      </w:r>
-      <w:r>
-        <w:rPr>
-          <w:noProof/>
-          <w:color w:val="0000FF"/>
-          <w:sz w:val="22"/>
-          <w:szCs w:val="22"/>
-        </w:rPr>
-        <w:t> </w:t>
-      </w:r>
-      <w:r>
-        <w:rPr>
-          <w:noProof/>
-          <w:color w:val="0000FF"/>
-          <w:sz w:val="22"/>
-          <w:szCs w:val="22"/>
-        </w:rPr>
-        <w:t> </w:t>
-      </w:r>
-      <w:r>
-        <w:rPr>
-          <w:noProof/>
-          <w:color w:val="0000FF"/>
-          <w:sz w:val="22"/>
-          <w:szCs w:val="22"/>
-        </w:rPr>
-        <w:t> </w:t>
-      </w:r>
-      <w:r>
-        <w:rPr>
-          <w:color w:val="0000FF"/>
-          <w:sz w:val="22"/>
-          <w:szCs w:val="22"/>
+          <w:u w:val="single"/>
+        </w:rPr>
+        <w:t> </w:t>
+      </w:r>
+      <w:r>
+        <w:rPr>
+          <w:noProof/>
+          <w:color w:val="0000FF"/>
+          <w:sz w:val="22"/>
+          <w:szCs w:val="22"/>
+          <w:u w:val="single"/>
+        </w:rPr>
+        <w:t> </w:t>
+      </w:r>
+      <w:r>
+        <w:rPr>
+          <w:noProof/>
+          <w:color w:val="0000FF"/>
+          <w:sz w:val="22"/>
+          <w:szCs w:val="22"/>
+          <w:u w:val="single"/>
+        </w:rPr>
+        <w:t> </w:t>
+      </w:r>
+      <w:r>
+        <w:rPr>
+          <w:noProof/>
+          <w:color w:val="0000FF"/>
+          <w:sz w:val="22"/>
+          <w:szCs w:val="22"/>
+          <w:u w:val="single"/>
+        </w:rPr>
+        <w:t> </w:t>
+      </w:r>
+      <w:r>
+        <w:rPr>
+          <w:noProof/>
+          <w:color w:val="0000FF"/>
+          <w:sz w:val="22"/>
+          <w:szCs w:val="22"/>
+          <w:u w:val="single"/>
+        </w:rPr>
+        <w:t> </w:t>
+      </w:r>
+      <w:r>
+        <w:rPr>
+          <w:color w:val="0000FF"/>
+          <w:sz w:val="22"/>
+          <w:szCs w:val="22"/>
+          <w:u w:val="single"/>
         </w:rPr>
         <w:fldChar w:fldCharType="end"/>
       </w:r>
-      <w:bookmarkEnd w:id="13"/>
-      <w:r>
-        <w:rPr>
-          <w:sz w:val="22"/>
-          <w:szCs w:val="22"/>
-        </w:rPr>
-        <w:tab/>
-      </w:r>
+      <w:bookmarkEnd w:id="12"/>
     </w:p>
     <w:p>
       <w:pPr>
         <w:spacing w:line="360" w:lineRule="auto"/>
         <w:rPr>
-          <w:color w:val="0000FF"/>
           <w:sz w:val="22"/>
           <w:szCs w:val="22"/>
         </w:rPr>
@@ -2140,109 +2493,21 @@
           <w:sz w:val="22"/>
           <w:szCs w:val="22"/>
         </w:rPr>
-        <w:t xml:space="preserve">13. </w:t>
-      </w:r>
-      <w:r>
-        <w:rPr>
-          <w:sz w:val="22"/>
-          <w:szCs w:val="22"/>
-        </w:rPr>
-        <w:tab/>
-      </w:r>
-      <w:r>
-        <w:rPr>
-          <w:sz w:val="22"/>
-          <w:szCs w:val="22"/>
-        </w:rPr>
-        <w:t xml:space="preserve">Gender </w:t>
-      </w:r>
-      <w:r>
-        <w:rPr>
-          <w:sz w:val="22"/>
-          <w:szCs w:val="22"/>
-        </w:rPr>
-        <w:t xml:space="preserve">   </w:t>
-      </w:r>
-      <w:r>
-        <w:rPr>
-          <w:sz w:val="22"/>
-          <w:szCs w:val="22"/>
-        </w:rPr>
-        <w:tab/>
-      </w:r>
-      <w:r>
-        <w:rPr>
-          <w:sz w:val="22"/>
-          <w:szCs w:val="22"/>
-        </w:rPr>
-        <w:tab/>
-      </w:r>
-      <w:r>
-        <w:rPr>
-          <w:color w:val="0000FF"/>
-          <w:sz w:val="22"/>
-          <w:szCs w:val="22"/>
-        </w:rPr>
-        <w:fldChar w:fldCharType="begin">
-          <w:ffData>
-            <w:name w:val="Dropdown1"/>
-            <w:enabled/>
-            <w:calcOnExit w:val="0"/>
-            <w:ddList>
-              <w:listEntry w:val="Male"/>
-              <w:listEntry w:val="Female"/>
-            </w:ddList>
-          </w:ffData>
-        </w:fldChar>
-      </w:r>
-      <w:bookmarkStart w:id="14" w:name="Dropdown1"/>
-      <w:r>
-        <w:rPr>
-          <w:color w:val="0000FF"/>
-          <w:sz w:val="22"/>
-          <w:szCs w:val="22"/>
-        </w:rPr>
-        <w:instrText xml:space="preserve"> FORMDROPDOWN </w:instrText>
-      </w:r>
-      <w:r>
-        <w:rPr>
-          <w:color w:val="0000FF"/>
-          <w:sz w:val="22"/>
-          <w:szCs w:val="22"/>
-        </w:rPr>
-      </w:r>
-      <w:r>
-        <w:rPr>
-          <w:color w:val="0000FF"/>
-          <w:sz w:val="22"/>
-          <w:szCs w:val="22"/>
-        </w:rPr>
-        <w:fldChar w:fldCharType="separate"/>
-      </w:r>
-      <w:r>
-        <w:rPr>
-          <w:color w:val="0000FF"/>
-          <w:sz w:val="22"/>
-          <w:szCs w:val="22"/>
-        </w:rPr>
-        <w:fldChar w:fldCharType="end"/>
-      </w:r>
-      <w:bookmarkEnd w:id="14"/>
-    </w:p>
-    <w:p>
-      <w:pPr>
-        <w:spacing w:line="360" w:lineRule="auto"/>
-        <w:rPr>
-          <w:sz w:val="22"/>
-          <w:szCs w:val="22"/>
-        </w:rPr>
-      </w:pPr>
-      <w:r>
-        <w:rPr>
-          <w:sz w:val="22"/>
-          <w:szCs w:val="22"/>
-        </w:rPr>
-        <w:t>14.</w:t>
+        <w:t>1</w:t>
+      </w:r>
+      <w:r>
+        <w:rPr>
+          <w:sz w:val="22"/>
+          <w:szCs w:val="22"/>
+        </w:rPr>
+        <w:t>3</w:t>
+      </w:r>
+      <w:r>
+        <w:rPr>
+          <w:sz w:val="22"/>
+          <w:szCs w:val="22"/>
+        </w:rPr>
+        <w:t>.</w:t>
       </w:r>
       <w:r>
         <w:rPr>
@@ -2285,6 +2550,7 @@
           <w:color w:val="0000FF"/>
           <w:sz w:val="22"/>
           <w:szCs w:val="22"/>
+          <w:u w:val="single"/>
         </w:rPr>
         <w:fldChar w:fldCharType="begin">
           <w:ffData>
@@ -2297,12 +2563,13 @@
           </w:ffData>
         </w:fldChar>
       </w:r>
-      <w:bookmarkStart w:id="15" w:name="Text13"/>
-      <w:r>
-        <w:rPr>
-          <w:color w:val="0000FF"/>
-          <w:sz w:val="22"/>
-          <w:szCs w:val="22"/>
+      <w:bookmarkStart w:id="13" w:name="Text13"/>
+      <w:r>
+        <w:rPr>
+          <w:color w:val="0000FF"/>
+          <w:sz w:val="22"/>
+          <w:szCs w:val="22"/>
+          <w:u w:val="single"/>
         </w:rPr>
         <w:instrText xml:space="preserve"> FORMTEXT </w:instrText>
       </w:r>
@@ -2311,13 +2578,15 @@
           <w:color w:val="0000FF"/>
           <w:sz w:val="22"/>
           <w:szCs w:val="22"/>
-        </w:rPr>
-      </w:r>
-      <w:r>
-        <w:rPr>
-          <w:color w:val="0000FF"/>
-          <w:sz w:val="22"/>
-          <w:szCs w:val="22"/>
+          <w:u w:val="single"/>
+        </w:rPr>
+      </w:r>
+      <w:r>
+        <w:rPr>
+          <w:color w:val="0000FF"/>
+          <w:sz w:val="22"/>
+          <w:szCs w:val="22"/>
+          <w:u w:val="single"/>
         </w:rPr>
         <w:fldChar w:fldCharType="separate"/>
       </w:r>
@@ -2327,54 +2596,60 @@
           <w:color w:val="0000FF"/>
           <w:sz w:val="22"/>
           <w:szCs w:val="22"/>
-        </w:rPr>
-        <w:t> </w:t>
-      </w:r>
-      <w:r>
-        <w:rPr>
-          <w:noProof/>
-          <w:color w:val="0000FF"/>
-          <w:sz w:val="22"/>
-          <w:szCs w:val="22"/>
-        </w:rPr>
-        <w:t> </w:t>
-      </w:r>
-      <w:r>
-        <w:rPr>
-          <w:noProof/>
-          <w:color w:val="0000FF"/>
-          <w:sz w:val="22"/>
-          <w:szCs w:val="22"/>
-        </w:rPr>
-        <w:t> </w:t>
-      </w:r>
-      <w:r>
-        <w:rPr>
-          <w:noProof/>
-          <w:color w:val="0000FF"/>
-          <w:sz w:val="22"/>
-          <w:szCs w:val="22"/>
-        </w:rPr>
-        <w:t> </w:t>
-      </w:r>
-      <w:r>
-        <w:rPr>
-          <w:noProof/>
-          <w:color w:val="0000FF"/>
-          <w:sz w:val="22"/>
-          <w:szCs w:val="22"/>
-        </w:rPr>
-        <w:t> </w:t>
-      </w:r>
-      <w:r>
-        <w:rPr>
-          <w:color w:val="0000FF"/>
-          <w:sz w:val="22"/>
-          <w:szCs w:val="22"/>
+          <w:u w:val="single"/>
+        </w:rPr>
+        <w:t> </w:t>
+      </w:r>
+      <w:r>
+        <w:rPr>
+          <w:noProof/>
+          <w:color w:val="0000FF"/>
+          <w:sz w:val="22"/>
+          <w:szCs w:val="22"/>
+          <w:u w:val="single"/>
+        </w:rPr>
+        <w:t> </w:t>
+      </w:r>
+      <w:r>
+        <w:rPr>
+          <w:noProof/>
+          <w:color w:val="0000FF"/>
+          <w:sz w:val="22"/>
+          <w:szCs w:val="22"/>
+          <w:u w:val="single"/>
+        </w:rPr>
+        <w:t> </w:t>
+      </w:r>
+      <w:r>
+        <w:rPr>
+          <w:noProof/>
+          <w:color w:val="0000FF"/>
+          <w:sz w:val="22"/>
+          <w:szCs w:val="22"/>
+          <w:u w:val="single"/>
+        </w:rPr>
+        <w:t> </w:t>
+      </w:r>
+      <w:r>
+        <w:rPr>
+          <w:noProof/>
+          <w:color w:val="0000FF"/>
+          <w:sz w:val="22"/>
+          <w:szCs w:val="22"/>
+          <w:u w:val="single"/>
+        </w:rPr>
+        <w:t> </w:t>
+      </w:r>
+      <w:r>
+        <w:rPr>
+          <w:color w:val="0000FF"/>
+          <w:sz w:val="22"/>
+          <w:szCs w:val="22"/>
+          <w:u w:val="single"/>
         </w:rPr>
         <w:fldChar w:fldCharType="end"/>
       </w:r>
-      <w:bookmarkEnd w:id="15"/>
+      <w:bookmarkEnd w:id="13"/>
       <w:r>
         <w:rPr>
           <w:sz w:val="22"/>
@@ -2387,7 +2662,7 @@
           <w:sz w:val="22"/>
           <w:szCs w:val="22"/>
         </w:rPr>
-        <w:t xml:space="preserve">Dan  </w:t>
+        <w:t>Dan</w:t>
       </w:r>
       <w:r>
         <w:rPr>
@@ -2398,9 +2673,24 @@
       </w:r>
       <w:r>
         <w:rPr>
-          <w:color w:val="0000FF"/>
-          <w:sz w:val="22"/>
-          <w:szCs w:val="22"/>
+          <w:sz w:val="22"/>
+          <w:szCs w:val="22"/>
+        </w:rPr>
+        <w:t xml:space="preserve">  </w:t>
+      </w:r>
+      <w:r>
+        <w:rPr>
+          <w:sz w:val="22"/>
+          <w:szCs w:val="22"/>
+        </w:rPr>
+        <w:t xml:space="preserve">  </w:t>
+      </w:r>
+      <w:r>
+        <w:rPr>
+          <w:color w:val="0000FF"/>
+          <w:sz w:val="22"/>
+          <w:szCs w:val="22"/>
+          <w:u w:val="single"/>
         </w:rPr>
         <w:fldChar w:fldCharType="begin">
           <w:ffData>
@@ -2413,12 +2703,13 @@
           </w:ffData>
         </w:fldChar>
       </w:r>
-      <w:bookmarkStart w:id="16" w:name="Text14"/>
-      <w:r>
-        <w:rPr>
-          <w:color w:val="0000FF"/>
-          <w:sz w:val="22"/>
-          <w:szCs w:val="22"/>
+      <w:bookmarkStart w:id="14" w:name="Text14"/>
+      <w:r>
+        <w:rPr>
+          <w:color w:val="0000FF"/>
+          <w:sz w:val="22"/>
+          <w:szCs w:val="22"/>
+          <w:u w:val="single"/>
         </w:rPr>
         <w:instrText xml:space="preserve"> FORMTEXT </w:instrText>
       </w:r>
@@ -2427,13 +2718,15 @@
           <w:color w:val="0000FF"/>
           <w:sz w:val="22"/>
           <w:szCs w:val="22"/>
-        </w:rPr>
-      </w:r>
-      <w:r>
-        <w:rPr>
-          <w:color w:val="0000FF"/>
-          <w:sz w:val="22"/>
-          <w:szCs w:val="22"/>
+          <w:u w:val="single"/>
+        </w:rPr>
+      </w:r>
+      <w:r>
+        <w:rPr>
+          <w:color w:val="0000FF"/>
+          <w:sz w:val="22"/>
+          <w:szCs w:val="22"/>
+          <w:u w:val="single"/>
         </w:rPr>
         <w:fldChar w:fldCharType="separate"/>
       </w:r>
@@ -2443,60 +2736,66 @@
           <w:color w:val="0000FF"/>
           <w:sz w:val="22"/>
           <w:szCs w:val="22"/>
-        </w:rPr>
-        <w:t> </w:t>
-      </w:r>
-      <w:r>
-        <w:rPr>
-          <w:noProof/>
-          <w:color w:val="0000FF"/>
-          <w:sz w:val="22"/>
-          <w:szCs w:val="22"/>
-        </w:rPr>
-        <w:t> </w:t>
-      </w:r>
-      <w:r>
-        <w:rPr>
-          <w:noProof/>
-          <w:color w:val="0000FF"/>
-          <w:sz w:val="22"/>
-          <w:szCs w:val="22"/>
-        </w:rPr>
-        <w:t> </w:t>
-      </w:r>
-      <w:r>
-        <w:rPr>
-          <w:noProof/>
-          <w:color w:val="0000FF"/>
-          <w:sz w:val="22"/>
-          <w:szCs w:val="22"/>
-        </w:rPr>
-        <w:t> </w:t>
-      </w:r>
-      <w:r>
-        <w:rPr>
-          <w:noProof/>
-          <w:color w:val="0000FF"/>
-          <w:sz w:val="22"/>
-          <w:szCs w:val="22"/>
-        </w:rPr>
-        <w:t> </w:t>
-      </w:r>
-      <w:r>
-        <w:rPr>
-          <w:color w:val="0000FF"/>
-          <w:sz w:val="22"/>
-          <w:szCs w:val="22"/>
+          <w:u w:val="single"/>
+        </w:rPr>
+        <w:t> </w:t>
+      </w:r>
+      <w:r>
+        <w:rPr>
+          <w:noProof/>
+          <w:color w:val="0000FF"/>
+          <w:sz w:val="22"/>
+          <w:szCs w:val="22"/>
+          <w:u w:val="single"/>
+        </w:rPr>
+        <w:t> </w:t>
+      </w:r>
+      <w:r>
+        <w:rPr>
+          <w:noProof/>
+          <w:color w:val="0000FF"/>
+          <w:sz w:val="22"/>
+          <w:szCs w:val="22"/>
+          <w:u w:val="single"/>
+        </w:rPr>
+        <w:t> </w:t>
+      </w:r>
+      <w:r>
+        <w:rPr>
+          <w:noProof/>
+          <w:color w:val="0000FF"/>
+          <w:sz w:val="22"/>
+          <w:szCs w:val="22"/>
+          <w:u w:val="single"/>
+        </w:rPr>
+        <w:t> </w:t>
+      </w:r>
+      <w:r>
+        <w:rPr>
+          <w:noProof/>
+          <w:color w:val="0000FF"/>
+          <w:sz w:val="22"/>
+          <w:szCs w:val="22"/>
+          <w:u w:val="single"/>
+        </w:rPr>
+        <w:t> </w:t>
+      </w:r>
+      <w:r>
+        <w:rPr>
+          <w:color w:val="0000FF"/>
+          <w:sz w:val="22"/>
+          <w:szCs w:val="22"/>
+          <w:u w:val="single"/>
         </w:rPr>
         <w:fldChar w:fldCharType="end"/>
       </w:r>
-      <w:bookmarkEnd w:id="16"/>
-      <w:r>
-        <w:rPr>
-          <w:sz w:val="22"/>
-          <w:szCs w:val="22"/>
-        </w:rPr>
-        <w:t xml:space="preserve">  </w:t>
+      <w:bookmarkEnd w:id="14"/>
+      <w:r>
+        <w:rPr>
+          <w:sz w:val="22"/>
+          <w:szCs w:val="22"/>
+        </w:rPr>
+        <w:t xml:space="preserve"> </w:t>
       </w:r>
       <w:r>
         <w:rPr>
@@ -2519,7 +2818,21 @@
           <w:sz w:val="22"/>
           <w:szCs w:val="22"/>
         </w:rPr>
-        <w:t xml:space="preserve">15. </w:t>
+        <w:t>1</w:t>
+      </w:r>
+      <w:r>
+        <w:rPr>
+          <w:sz w:val="22"/>
+          <w:szCs w:val="22"/>
+        </w:rPr>
+        <w:t>4</w:t>
+      </w:r>
+      <w:r>
+        <w:rPr>
+          <w:sz w:val="22"/>
+          <w:szCs w:val="22"/>
+        </w:rPr>
+        <w:t xml:space="preserve">. </w:t>
       </w:r>
       <w:r>
         <w:rPr>
@@ -2548,20 +2861,14 @@
           <w:sz w:val="22"/>
           <w:szCs w:val="22"/>
         </w:rPr>
-        <w:t xml:space="preserve">  </w:t>
-      </w:r>
-      <w:r>
-        <w:rPr>
-          <w:sz w:val="22"/>
-          <w:szCs w:val="22"/>
-        </w:rPr>
-        <w:tab/>
-      </w:r>
-      <w:r>
-        <w:rPr>
-          <w:color w:val="0000FF"/>
-          <w:sz w:val="22"/>
-          <w:szCs w:val="22"/>
+        <w:tab/>
+      </w:r>
+      <w:r>
+        <w:rPr>
+          <w:color w:val="0000FF"/>
+          <w:sz w:val="22"/>
+          <w:szCs w:val="22"/>
+          <w:u w:val="single"/>
         </w:rPr>
         <w:fldChar w:fldCharType="begin">
           <w:ffData>
@@ -2574,12 +2881,13 @@
           </w:ffData>
         </w:fldChar>
       </w:r>
-      <w:bookmarkStart w:id="17" w:name="Text16"/>
-      <w:r>
-        <w:rPr>
-          <w:color w:val="0000FF"/>
-          <w:sz w:val="22"/>
-          <w:szCs w:val="22"/>
+      <w:bookmarkStart w:id="15" w:name="Text16"/>
+      <w:r>
+        <w:rPr>
+          <w:color w:val="0000FF"/>
+          <w:sz w:val="22"/>
+          <w:szCs w:val="22"/>
+          <w:u w:val="single"/>
         </w:rPr>
         <w:instrText xml:space="preserve"> FORMTEXT </w:instrText>
       </w:r>
@@ -2588,13 +2896,15 @@
           <w:color w:val="0000FF"/>
           <w:sz w:val="22"/>
           <w:szCs w:val="22"/>
-        </w:rPr>
-      </w:r>
-      <w:r>
-        <w:rPr>
-          <w:color w:val="0000FF"/>
-          <w:sz w:val="22"/>
-          <w:szCs w:val="22"/>
+          <w:u w:val="single"/>
+        </w:rPr>
+      </w:r>
+      <w:r>
+        <w:rPr>
+          <w:color w:val="0000FF"/>
+          <w:sz w:val="22"/>
+          <w:szCs w:val="22"/>
+          <w:u w:val="single"/>
         </w:rPr>
         <w:fldChar w:fldCharType="separate"/>
       </w:r>
@@ -2604,54 +2914,60 @@
           <w:color w:val="0000FF"/>
           <w:sz w:val="22"/>
           <w:szCs w:val="22"/>
-        </w:rPr>
-        <w:t> </w:t>
-      </w:r>
-      <w:r>
-        <w:rPr>
-          <w:noProof/>
-          <w:color w:val="0000FF"/>
-          <w:sz w:val="22"/>
-          <w:szCs w:val="22"/>
-        </w:rPr>
-        <w:t> </w:t>
-      </w:r>
-      <w:r>
-        <w:rPr>
-          <w:noProof/>
-          <w:color w:val="0000FF"/>
-          <w:sz w:val="22"/>
-          <w:szCs w:val="22"/>
-        </w:rPr>
-        <w:t> </w:t>
-      </w:r>
-      <w:r>
-        <w:rPr>
-          <w:noProof/>
-          <w:color w:val="0000FF"/>
-          <w:sz w:val="22"/>
-          <w:szCs w:val="22"/>
-        </w:rPr>
-        <w:t> </w:t>
-      </w:r>
-      <w:r>
-        <w:rPr>
-          <w:noProof/>
-          <w:color w:val="0000FF"/>
-          <w:sz w:val="22"/>
-          <w:szCs w:val="22"/>
-        </w:rPr>
-        <w:t> </w:t>
-      </w:r>
-      <w:r>
-        <w:rPr>
-          <w:color w:val="0000FF"/>
-          <w:sz w:val="22"/>
-          <w:szCs w:val="22"/>
+          <w:u w:val="single"/>
+        </w:rPr>
+        <w:t> </w:t>
+      </w:r>
+      <w:r>
+        <w:rPr>
+          <w:noProof/>
+          <w:color w:val="0000FF"/>
+          <w:sz w:val="22"/>
+          <w:szCs w:val="22"/>
+          <w:u w:val="single"/>
+        </w:rPr>
+        <w:t> </w:t>
+      </w:r>
+      <w:r>
+        <w:rPr>
+          <w:noProof/>
+          <w:color w:val="0000FF"/>
+          <w:sz w:val="22"/>
+          <w:szCs w:val="22"/>
+          <w:u w:val="single"/>
+        </w:rPr>
+        <w:t> </w:t>
+      </w:r>
+      <w:r>
+        <w:rPr>
+          <w:noProof/>
+          <w:color w:val="0000FF"/>
+          <w:sz w:val="22"/>
+          <w:szCs w:val="22"/>
+          <w:u w:val="single"/>
+        </w:rPr>
+        <w:t> </w:t>
+      </w:r>
+      <w:r>
+        <w:rPr>
+          <w:noProof/>
+          <w:color w:val="0000FF"/>
+          <w:sz w:val="22"/>
+          <w:szCs w:val="22"/>
+          <w:u w:val="single"/>
+        </w:rPr>
+        <w:t> </w:t>
+      </w:r>
+      <w:r>
+        <w:rPr>
+          <w:color w:val="0000FF"/>
+          <w:sz w:val="22"/>
+          <w:szCs w:val="22"/>
+          <w:u w:val="single"/>
         </w:rPr>
         <w:fldChar w:fldCharType="end"/>
       </w:r>
-      <w:bookmarkEnd w:id="17"/>
+      <w:bookmarkEnd w:id="15"/>
     </w:p>
     <w:p>
       <w:pPr>
@@ -2666,7 +2982,21 @@
           <w:sz w:val="22"/>
           <w:szCs w:val="22"/>
         </w:rPr>
-        <w:t>16.</w:t>
+        <w:t>1</w:t>
+      </w:r>
+      <w:r>
+        <w:rPr>
+          <w:sz w:val="22"/>
+          <w:szCs w:val="22"/>
+        </w:rPr>
+        <w:t>5</w:t>
+      </w:r>
+      <w:r>
+        <w:rPr>
+          <w:sz w:val="22"/>
+          <w:szCs w:val="22"/>
+        </w:rPr>
+        <w:t>.</w:t>
       </w:r>
       <w:r>
         <w:rPr>
@@ -2702,6 +3032,7 @@
           <w:color w:val="0000FF"/>
           <w:sz w:val="22"/>
           <w:szCs w:val="22"/>
+          <w:u w:val="single"/>
         </w:rPr>
         <w:fldChar w:fldCharType="begin">
           <w:ffData>
@@ -2712,12 +3043,13 @@
           </w:ffData>
         </w:fldChar>
       </w:r>
-      <w:bookmarkStart w:id="18" w:name="Text17"/>
-      <w:r>
-        <w:rPr>
-          <w:color w:val="0000FF"/>
-          <w:sz w:val="22"/>
-          <w:szCs w:val="22"/>
+      <w:bookmarkStart w:id="16" w:name="Text17"/>
+      <w:r>
+        <w:rPr>
+          <w:color w:val="0000FF"/>
+          <w:sz w:val="22"/>
+          <w:szCs w:val="22"/>
+          <w:u w:val="single"/>
         </w:rPr>
         <w:instrText xml:space="preserve"> FORMTEXT </w:instrText>
       </w:r>
@@ -2726,13 +3058,15 @@
           <w:color w:val="0000FF"/>
           <w:sz w:val="22"/>
           <w:szCs w:val="22"/>
-        </w:rPr>
-      </w:r>
-      <w:r>
-        <w:rPr>
-          <w:color w:val="0000FF"/>
-          <w:sz w:val="22"/>
-          <w:szCs w:val="22"/>
+          <w:u w:val="single"/>
+        </w:rPr>
+      </w:r>
+      <w:r>
+        <w:rPr>
+          <w:color w:val="0000FF"/>
+          <w:sz w:val="22"/>
+          <w:szCs w:val="22"/>
+          <w:u w:val="single"/>
         </w:rPr>
         <w:fldChar w:fldCharType="separate"/>
       </w:r>
@@ -2742,54 +3076,60 @@
           <w:color w:val="0000FF"/>
           <w:sz w:val="22"/>
           <w:szCs w:val="22"/>
-        </w:rPr>
-        <w:t> </w:t>
-      </w:r>
-      <w:r>
-        <w:rPr>
-          <w:noProof/>
-          <w:color w:val="0000FF"/>
-          <w:sz w:val="22"/>
-          <w:szCs w:val="22"/>
-        </w:rPr>
-        <w:t> </w:t>
-      </w:r>
-      <w:r>
-        <w:rPr>
-          <w:noProof/>
-          <w:color w:val="0000FF"/>
-          <w:sz w:val="22"/>
-          <w:szCs w:val="22"/>
-        </w:rPr>
-        <w:t> </w:t>
-      </w:r>
-      <w:r>
-        <w:rPr>
-          <w:noProof/>
-          <w:color w:val="0000FF"/>
-          <w:sz w:val="22"/>
-          <w:szCs w:val="22"/>
-        </w:rPr>
-        <w:t> </w:t>
-      </w:r>
-      <w:r>
-        <w:rPr>
-          <w:noProof/>
-          <w:color w:val="0000FF"/>
-          <w:sz w:val="22"/>
-          <w:szCs w:val="22"/>
-        </w:rPr>
-        <w:t> </w:t>
-      </w:r>
-      <w:r>
-        <w:rPr>
-          <w:color w:val="0000FF"/>
-          <w:sz w:val="22"/>
-          <w:szCs w:val="22"/>
+          <w:u w:val="single"/>
+        </w:rPr>
+        <w:t> </w:t>
+      </w:r>
+      <w:r>
+        <w:rPr>
+          <w:noProof/>
+          <w:color w:val="0000FF"/>
+          <w:sz w:val="22"/>
+          <w:szCs w:val="22"/>
+          <w:u w:val="single"/>
+        </w:rPr>
+        <w:t> </w:t>
+      </w:r>
+      <w:r>
+        <w:rPr>
+          <w:noProof/>
+          <w:color w:val="0000FF"/>
+          <w:sz w:val="22"/>
+          <w:szCs w:val="22"/>
+          <w:u w:val="single"/>
+        </w:rPr>
+        <w:t> </w:t>
+      </w:r>
+      <w:r>
+        <w:rPr>
+          <w:noProof/>
+          <w:color w:val="0000FF"/>
+          <w:sz w:val="22"/>
+          <w:szCs w:val="22"/>
+          <w:u w:val="single"/>
+        </w:rPr>
+        <w:t> </w:t>
+      </w:r>
+      <w:r>
+        <w:rPr>
+          <w:noProof/>
+          <w:color w:val="0000FF"/>
+          <w:sz w:val="22"/>
+          <w:szCs w:val="22"/>
+          <w:u w:val="single"/>
+        </w:rPr>
+        <w:t> </w:t>
+      </w:r>
+      <w:r>
+        <w:rPr>
+          <w:color w:val="0000FF"/>
+          <w:sz w:val="22"/>
+          <w:szCs w:val="22"/>
+          <w:u w:val="single"/>
         </w:rPr>
         <w:fldChar w:fldCharType="end"/>
       </w:r>
-      <w:bookmarkEnd w:id="18"/>
+      <w:bookmarkEnd w:id="16"/>
     </w:p>
     <w:p>
       <w:pPr>
@@ -2830,6 +3170,7 @@
           <w:color w:val="0000FF"/>
           <w:sz w:val="22"/>
           <w:szCs w:val="22"/>
+          <w:u w:val="single"/>
         </w:rPr>
         <w:fldChar w:fldCharType="begin">
           <w:ffData>
@@ -2840,12 +3181,13 @@
           </w:ffData>
         </w:fldChar>
       </w:r>
-      <w:bookmarkStart w:id="19" w:name="Text18"/>
-      <w:r>
-        <w:rPr>
-          <w:color w:val="0000FF"/>
-          <w:sz w:val="22"/>
-          <w:szCs w:val="22"/>
+      <w:bookmarkStart w:id="17" w:name="Text18"/>
+      <w:r>
+        <w:rPr>
+          <w:color w:val="0000FF"/>
+          <w:sz w:val="22"/>
+          <w:szCs w:val="22"/>
+          <w:u w:val="single"/>
         </w:rPr>
         <w:instrText xml:space="preserve"> FORMTEXT </w:instrText>
       </w:r>
@@ -2854,13 +3196,15 @@
           <w:color w:val="0000FF"/>
           <w:sz w:val="22"/>
           <w:szCs w:val="22"/>
-        </w:rPr>
-      </w:r>
-      <w:r>
-        <w:rPr>
-          <w:color w:val="0000FF"/>
-          <w:sz w:val="22"/>
-          <w:szCs w:val="22"/>
+          <w:u w:val="single"/>
+        </w:rPr>
+      </w:r>
+      <w:r>
+        <w:rPr>
+          <w:color w:val="0000FF"/>
+          <w:sz w:val="22"/>
+          <w:szCs w:val="22"/>
+          <w:u w:val="single"/>
         </w:rPr>
         <w:fldChar w:fldCharType="separate"/>
       </w:r>
@@ -2870,54 +3214,60 @@
           <w:color w:val="0000FF"/>
           <w:sz w:val="22"/>
           <w:szCs w:val="22"/>
-        </w:rPr>
-        <w:t> </w:t>
-      </w:r>
-      <w:r>
-        <w:rPr>
-          <w:noProof/>
-          <w:color w:val="0000FF"/>
-          <w:sz w:val="22"/>
-          <w:szCs w:val="22"/>
-        </w:rPr>
-        <w:t> </w:t>
-      </w:r>
-      <w:r>
-        <w:rPr>
-          <w:noProof/>
-          <w:color w:val="0000FF"/>
-          <w:sz w:val="22"/>
-          <w:szCs w:val="22"/>
-        </w:rPr>
-        <w:t> </w:t>
-      </w:r>
-      <w:r>
-        <w:rPr>
-          <w:noProof/>
-          <w:color w:val="0000FF"/>
-          <w:sz w:val="22"/>
-          <w:szCs w:val="22"/>
-        </w:rPr>
-        <w:t> </w:t>
-      </w:r>
-      <w:r>
-        <w:rPr>
-          <w:noProof/>
-          <w:color w:val="0000FF"/>
-          <w:sz w:val="22"/>
-          <w:szCs w:val="22"/>
-        </w:rPr>
-        <w:t> </w:t>
-      </w:r>
-      <w:r>
-        <w:rPr>
-          <w:color w:val="0000FF"/>
-          <w:sz w:val="22"/>
-          <w:szCs w:val="22"/>
+          <w:u w:val="single"/>
+        </w:rPr>
+        <w:t> </w:t>
+      </w:r>
+      <w:r>
+        <w:rPr>
+          <w:noProof/>
+          <w:color w:val="0000FF"/>
+          <w:sz w:val="22"/>
+          <w:szCs w:val="22"/>
+          <w:u w:val="single"/>
+        </w:rPr>
+        <w:t> </w:t>
+      </w:r>
+      <w:r>
+        <w:rPr>
+          <w:noProof/>
+          <w:color w:val="0000FF"/>
+          <w:sz w:val="22"/>
+          <w:szCs w:val="22"/>
+          <w:u w:val="single"/>
+        </w:rPr>
+        <w:t> </w:t>
+      </w:r>
+      <w:r>
+        <w:rPr>
+          <w:noProof/>
+          <w:color w:val="0000FF"/>
+          <w:sz w:val="22"/>
+          <w:szCs w:val="22"/>
+          <w:u w:val="single"/>
+        </w:rPr>
+        <w:t> </w:t>
+      </w:r>
+      <w:r>
+        <w:rPr>
+          <w:noProof/>
+          <w:color w:val="0000FF"/>
+          <w:sz w:val="22"/>
+          <w:szCs w:val="22"/>
+          <w:u w:val="single"/>
+        </w:rPr>
+        <w:t> </w:t>
+      </w:r>
+      <w:r>
+        <w:rPr>
+          <w:color w:val="0000FF"/>
+          <w:sz w:val="22"/>
+          <w:szCs w:val="22"/>
+          <w:u w:val="single"/>
         </w:rPr>
         <w:fldChar w:fldCharType="end"/>
       </w:r>
-      <w:bookmarkEnd w:id="19"/>
+      <w:bookmarkEnd w:id="17"/>
     </w:p>
     <w:p>
       <w:pPr>
@@ -2948,7 +3298,7 @@
           </w:ffData>
         </w:fldChar>
       </w:r>
-      <w:bookmarkStart w:id="20" w:name="Check3"/>
+      <w:bookmarkStart w:id="18" w:name="Check3"/>
       <w:r>
         <w:rPr>
           <w:color w:val="0000FF"/>
@@ -2980,7 +3330,7 @@
         </w:rPr>
         <w:fldChar w:fldCharType="end"/>
       </w:r>
-      <w:bookmarkEnd w:id="20"/>
+      <w:bookmarkEnd w:id="18"/>
       <w:r>
         <w:rPr>
           <w:color w:val="0000FF"/>
@@ -2994,7 +3344,7 @@
           <w:sz w:val="22"/>
           <w:szCs w:val="22"/>
         </w:rPr>
-        <w:t xml:space="preserve">      Please check this box if you </w:t>
+        <w:t xml:space="preserve"> Please check this box if you </w:t>
       </w:r>
       <w:r>
         <w:rPr>
@@ -3010,36 +3360,10 @@
           <w:sz w:val="22"/>
           <w:szCs w:val="22"/>
         </w:rPr>
-        <w:t xml:space="preserve"> like to be included in the </w:t>
-      </w:r>
-      <w:proofErr w:type="spellStart"/>
-      <w:r>
-        <w:rPr>
-          <w:b/>
-          <w:sz w:val="22"/>
-          <w:szCs w:val="22"/>
-        </w:rPr>
-        <w:t>Shidokan</w:t>
-      </w:r>
-      <w:proofErr w:type="spellEnd"/>
-      <w:r>
-        <w:rPr>
-          <w:b/>
-          <w:sz w:val="22"/>
-          <w:szCs w:val="22"/>
-        </w:rPr>
-        <w:t xml:space="preserve"> Directory </w:t>
-      </w:r>
-      <w:r>
-        <w:rPr>
-          <w:sz w:val="22"/>
-          <w:szCs w:val="22"/>
-        </w:rPr>
-        <w:t>containing your name, rank, dojo, city,</w:t>
-      </w:r>
-      <w:r>
-        <w:rPr>
-          <w:b/>
+        <w:t xml:space="preserve"> like to be included in the</w:t>
+      </w:r>
+      <w:r>
+        <w:rPr>
           <w:sz w:val="22"/>
           <w:szCs w:val="22"/>
         </w:rPr>
@@ -3047,26 +3371,35 @@
       </w:r>
       <w:r>
         <w:rPr>
-          <w:sz w:val="22"/>
-          <w:szCs w:val="22"/>
-        </w:rPr>
-        <w:t xml:space="preserve">state, phone number and e-mail address. Directories will be listed </w:t>
-      </w:r>
-      <w:r>
-        <w:rPr>
-          <w:sz w:val="22"/>
-          <w:szCs w:val="22"/>
-        </w:rPr>
-        <w:t xml:space="preserve">and updated </w:t>
-      </w:r>
-      <w:r>
-        <w:rPr>
-          <w:sz w:val="22"/>
-          <w:szCs w:val="22"/>
-        </w:rPr>
-        <w:t xml:space="preserve">on our web page, </w:t>
-      </w:r>
-      <w:hyperlink r:id="rId6" w:history="1">
+          <w:b/>
+          <w:sz w:val="22"/>
+          <w:szCs w:val="22"/>
+        </w:rPr>
+        <w:t xml:space="preserve">Shidokan Directory </w:t>
+      </w:r>
+      <w:r>
+        <w:rPr>
+          <w:bCs/>
+          <w:sz w:val="22"/>
+          <w:szCs w:val="22"/>
+        </w:rPr>
+        <w:t>(</w:t>
+      </w:r>
+      <w:r>
+        <w:rPr>
+          <w:sz w:val="22"/>
+          <w:szCs w:val="22"/>
+        </w:rPr>
+        <w:t>posted in the “Association” section of the</w:t>
+      </w:r>
+      <w:r>
+        <w:rPr>
+          <w:sz w:val="22"/>
+          <w:szCs w:val="22"/>
+        </w:rPr>
+        <w:t xml:space="preserve"> </w:t>
+      </w:r>
+      <w:hyperlink r:id="rId7" w:history="1">
         <w:r>
           <w:rPr>
             <w:rStyle w:val="Hyperlink"/>
@@ -3081,7 +3414,80 @@
           <w:sz w:val="22"/>
           <w:szCs w:val="22"/>
         </w:rPr>
-        <w:t xml:space="preserve"> .</w:t>
+        <w:t xml:space="preserve"> </w:t>
+      </w:r>
+      <w:r>
+        <w:rPr>
+          <w:sz w:val="22"/>
+          <w:szCs w:val="22"/>
+        </w:rPr>
+        <w:t xml:space="preserve">website) </w:t>
+      </w:r>
+      <w:r>
+        <w:rPr>
+          <w:sz w:val="22"/>
+          <w:szCs w:val="22"/>
+        </w:rPr>
+        <w:t>which cont</w:t>
+      </w:r>
+      <w:r>
+        <w:rPr>
+          <w:sz w:val="22"/>
+          <w:szCs w:val="22"/>
+        </w:rPr>
+        <w:t>ains</w:t>
+      </w:r>
+      <w:r>
+        <w:rPr>
+          <w:sz w:val="22"/>
+          <w:szCs w:val="22"/>
+        </w:rPr>
+        <w:t xml:space="preserve"> </w:t>
+      </w:r>
+      <w:r>
+        <w:rPr>
+          <w:sz w:val="22"/>
+          <w:szCs w:val="22"/>
+        </w:rPr>
+        <w:t>member</w:t>
+      </w:r>
+      <w:r>
+        <w:rPr>
+          <w:sz w:val="22"/>
+          <w:szCs w:val="22"/>
+        </w:rPr>
+        <w:t xml:space="preserve"> name, rank, dojo, city,</w:t>
+      </w:r>
+      <w:r>
+        <w:rPr>
+          <w:b/>
+          <w:sz w:val="22"/>
+          <w:szCs w:val="22"/>
+        </w:rPr>
+        <w:t xml:space="preserve"> </w:t>
+      </w:r>
+      <w:r>
+        <w:rPr>
+          <w:bCs/>
+          <w:sz w:val="22"/>
+          <w:szCs w:val="22"/>
+        </w:rPr>
+        <w:t>and</w:t>
+      </w:r>
+      <w:r>
+        <w:rPr>
+          <w:b/>
+          <w:sz w:val="22"/>
+          <w:szCs w:val="22"/>
+        </w:rPr>
+        <w:t xml:space="preserve"> </w:t>
+      </w:r>
+      <w:r>
+        <w:rPr>
+          <w:sz w:val="22"/>
+          <w:szCs w:val="22"/>
+        </w:rPr>
+        <w:t>state.</w:t>
       </w:r>
     </w:p>
     <w:p>
@@ -3096,7 +3502,21 @@
           <w:sz w:val="22"/>
           <w:szCs w:val="22"/>
         </w:rPr>
-        <w:t>19.</w:t>
+        <w:t>1</w:t>
+      </w:r>
+      <w:r>
+        <w:rPr>
+          <w:sz w:val="22"/>
+          <w:szCs w:val="22"/>
+        </w:rPr>
+        <w:t>8</w:t>
+      </w:r>
+      <w:r>
+        <w:rPr>
+          <w:sz w:val="22"/>
+          <w:szCs w:val="22"/>
+        </w:rPr>
+        <w:t>.</w:t>
       </w:r>
       <w:r>
         <w:rPr>
@@ -3236,7 +3656,7 @@
           </w:ffData>
         </w:fldChar>
       </w:r>
-      <w:bookmarkStart w:id="21" w:name="Check4"/>
+      <w:bookmarkStart w:id="19" w:name="Check4"/>
       <w:r>
         <w:rPr>
           <w:color w:val="0000FF"/>
@@ -3268,7 +3688,7 @@
         </w:rPr>
         <w:fldChar w:fldCharType="end"/>
       </w:r>
-      <w:bookmarkEnd w:id="21"/>
+      <w:bookmarkEnd w:id="19"/>
       <w:r>
         <w:rPr>
           <w:sz w:val="22"/>
@@ -3328,7 +3748,7 @@
           </w:ffData>
         </w:fldChar>
       </w:r>
-      <w:bookmarkStart w:id="22" w:name="Check5"/>
+      <w:bookmarkStart w:id="20" w:name="Check5"/>
       <w:r>
         <w:rPr>
           <w:color w:val="0000FF"/>
@@ -3360,7 +3780,7 @@
         </w:rPr>
         <w:fldChar w:fldCharType="end"/>
       </w:r>
-      <w:bookmarkEnd w:id="22"/>
+      <w:bookmarkEnd w:id="20"/>
       <w:r>
         <w:rPr>
           <w:sz w:val="22"/>
@@ -3428,7 +3848,7 @@
           </w:ffData>
         </w:fldChar>
       </w:r>
-      <w:bookmarkStart w:id="23" w:name="Check6"/>
+      <w:bookmarkStart w:id="21" w:name="Check6"/>
       <w:r>
         <w:rPr>
           <w:b/>
@@ -3464,7 +3884,7 @@
         </w:rPr>
         <w:fldChar w:fldCharType="end"/>
       </w:r>
-      <w:bookmarkEnd w:id="23"/>
+      <w:bookmarkEnd w:id="21"/>
       <w:r>
         <w:rPr>
           <w:b/>
@@ -3489,14 +3909,6 @@
         </w:rPr>
         <w:tab/>
         <w:t>$120</w:t>
-      </w:r>
-      <w:r>
-        <w:rPr>
-          <w:b/>
-          <w:sz w:val="22"/>
-          <w:szCs w:val="22"/>
-        </w:rPr>
-        <w:tab/>
       </w:r>
     </w:p>
     <w:p>
@@ -3592,7 +4004,23 @@
           <w:sz w:val="22"/>
           <w:szCs w:val="22"/>
         </w:rPr>
-        <w:t>Life-Time</w:t>
+        <w:t>Life-</w:t>
+      </w:r>
+      <w:r>
+        <w:rPr>
+          <w:b/>
+          <w:sz w:val="22"/>
+          <w:szCs w:val="22"/>
+        </w:rPr>
+        <w:t>T</w:t>
+      </w:r>
+      <w:r>
+        <w:rPr>
+          <w:b/>
+          <w:sz w:val="22"/>
+          <w:szCs w:val="22"/>
+        </w:rPr>
+        <w:t>ime</w:t>
       </w:r>
       <w:r>
         <w:rPr>
@@ -3642,14 +4070,6 @@
           <w:sz w:val="22"/>
           <w:szCs w:val="22"/>
         </w:rPr>
-        <w:softHyphen/>
-      </w:r>
-      <w:r>
-        <w:rPr>
-          <w:sz w:val="22"/>
-          <w:szCs w:val="22"/>
-        </w:rPr>
-        <w:softHyphen/>
         <w:t>___________</w:t>
       </w:r>
       <w:r>
@@ -3685,6 +4105,7 @@
           <w:color w:val="0000FF"/>
           <w:sz w:val="22"/>
           <w:szCs w:val="22"/>
+          <w:u w:val="single"/>
         </w:rPr>
         <w:fldChar w:fldCharType="begin">
           <w:ffData>
@@ -3697,12 +4118,13 @@
           </w:ffData>
         </w:fldChar>
       </w:r>
-      <w:bookmarkStart w:id="24" w:name="Text19"/>
-      <w:r>
-        <w:rPr>
-          <w:color w:val="0000FF"/>
-          <w:sz w:val="22"/>
-          <w:szCs w:val="22"/>
+      <w:bookmarkStart w:id="22" w:name="Text19"/>
+      <w:r>
+        <w:rPr>
+          <w:color w:val="0000FF"/>
+          <w:sz w:val="22"/>
+          <w:szCs w:val="22"/>
+          <w:u w:val="single"/>
         </w:rPr>
         <w:instrText xml:space="preserve"> FORMTEXT </w:instrText>
       </w:r>
@@ -3711,13 +4133,15 @@
           <w:color w:val="0000FF"/>
           <w:sz w:val="22"/>
           <w:szCs w:val="22"/>
-        </w:rPr>
-      </w:r>
-      <w:r>
-        <w:rPr>
-          <w:color w:val="0000FF"/>
-          <w:sz w:val="22"/>
-          <w:szCs w:val="22"/>
+          <w:u w:val="single"/>
+        </w:rPr>
+      </w:r>
+      <w:r>
+        <w:rPr>
+          <w:color w:val="0000FF"/>
+          <w:sz w:val="22"/>
+          <w:szCs w:val="22"/>
+          <w:u w:val="single"/>
         </w:rPr>
         <w:fldChar w:fldCharType="separate"/>
       </w:r>
@@ -3727,63 +4151,60 @@
           <w:color w:val="0000FF"/>
           <w:sz w:val="22"/>
           <w:szCs w:val="22"/>
-        </w:rPr>
-        <w:t> </w:t>
-      </w:r>
-      <w:r>
-        <w:rPr>
-          <w:noProof/>
-          <w:color w:val="0000FF"/>
-          <w:sz w:val="22"/>
-          <w:szCs w:val="22"/>
-        </w:rPr>
-        <w:t> </w:t>
-      </w:r>
-      <w:r>
-        <w:rPr>
-          <w:noProof/>
-          <w:color w:val="0000FF"/>
-          <w:sz w:val="22"/>
-          <w:szCs w:val="22"/>
-        </w:rPr>
-        <w:t> </w:t>
-      </w:r>
-      <w:r>
-        <w:rPr>
-          <w:noProof/>
-          <w:color w:val="0000FF"/>
-          <w:sz w:val="22"/>
-          <w:szCs w:val="22"/>
-        </w:rPr>
-        <w:t> </w:t>
-      </w:r>
-      <w:r>
-        <w:rPr>
-          <w:noProof/>
-          <w:color w:val="0000FF"/>
-          <w:sz w:val="22"/>
-          <w:szCs w:val="22"/>
-        </w:rPr>
-        <w:t> </w:t>
-      </w:r>
-      <w:r>
-        <w:rPr>
-          <w:color w:val="0000FF"/>
-          <w:sz w:val="22"/>
-          <w:szCs w:val="22"/>
+          <w:u w:val="single"/>
+        </w:rPr>
+        <w:t> </w:t>
+      </w:r>
+      <w:r>
+        <w:rPr>
+          <w:noProof/>
+          <w:color w:val="0000FF"/>
+          <w:sz w:val="22"/>
+          <w:szCs w:val="22"/>
+          <w:u w:val="single"/>
+        </w:rPr>
+        <w:t> </w:t>
+      </w:r>
+      <w:r>
+        <w:rPr>
+          <w:noProof/>
+          <w:color w:val="0000FF"/>
+          <w:sz w:val="22"/>
+          <w:szCs w:val="22"/>
+          <w:u w:val="single"/>
+        </w:rPr>
+        <w:t> </w:t>
+      </w:r>
+      <w:r>
+        <w:rPr>
+          <w:noProof/>
+          <w:color w:val="0000FF"/>
+          <w:sz w:val="22"/>
+          <w:szCs w:val="22"/>
+          <w:u w:val="single"/>
+        </w:rPr>
+        <w:t> </w:t>
+      </w:r>
+      <w:r>
+        <w:rPr>
+          <w:noProof/>
+          <w:color w:val="0000FF"/>
+          <w:sz w:val="22"/>
+          <w:szCs w:val="22"/>
+          <w:u w:val="single"/>
+        </w:rPr>
+        <w:t> </w:t>
+      </w:r>
+      <w:r>
+        <w:rPr>
+          <w:color w:val="0000FF"/>
+          <w:sz w:val="22"/>
+          <w:szCs w:val="22"/>
+          <w:u w:val="single"/>
         </w:rPr>
         <w:fldChar w:fldCharType="end"/>
       </w:r>
-      <w:bookmarkEnd w:id="24"/>
-    </w:p>
-    <w:p>
-      <w:pPr>
-        <w:ind w:left="720" w:firstLine="720"/>
-        <w:rPr>
-          <w:b/>
-          <w:sz w:val="28"/>
-        </w:rPr>
-      </w:pPr>
+      <w:bookmarkEnd w:id="22"/>
     </w:p>
     <w:sectPr>
       <w:pgSz w:w="12240" w:h="15840"/>
@@ -3795,7 +4216,7 @@
 </file>
 
 <file path=word/numbering.xml><?xml version="1.0" encoding="utf-8"?>
-<w:numbering xmlns:wpc="http://schemas.microsoft.com/office/word/2010/wordprocessingCanvas" xmlns:cx="http://schemas.microsoft.com/office/drawing/2014/chartex" xmlns:cx1="http://schemas.microsoft.com/office/drawing/2015/9/8/chartex" xmlns:cx2="http://schemas.microsoft.com/office/drawing/2015/10/21/chartex" xmlns:cx3="http://schemas.microsoft.com/office/drawing/2016/5/9/chartex" xmlns:cx4="http://schemas.microsoft.com/office/drawing/2016/5/10/chartex" xmlns:cx5="http://schemas.microsoft.com/office/drawing/2016/5/11/chartex" xmlns:cx6="http://schemas.microsoft.com/office/drawing/2016/5/12/chartex" xmlns:cx7="http://schemas.microsoft.com/office/drawing/2016/5/13/chartex" xmlns:cx8="http://schemas.microsoft.com/office/drawing/2016/5/14/chartex" xmlns:mc="http://schemas.openxmlformats.org/markup-compatibility/2006" xmlns:aink="http://schemas.microsoft.com/office/drawing/2016/ink" xmlns:am3d="http://schemas.microsoft.com/office/drawing/2017/model3d" xmlns:o="urn:schemas-microsoft-com:office:office" xmlns:r="http://schemas.openxmlformats.org/officeDocument/2006/relationships" xmlns:m="http://schemas.openxmlformats.org/officeDocument/2006/math" xmlns:v="urn:schemas-microsoft-com:vml" xmlns:wp14="http://schemas.microsoft.com/office/word/2010/wordprocessingDrawing" xmlns:wp="http://schemas.openxmlformats.org/drawingml/2006/wordprocessingDrawing" xmlns:w10="urn:schemas-microsoft-com:office:word" xmlns:w="http://schemas.openxmlformats.org/wordprocessingml/2006/main" xmlns:w14="http://schemas.microsoft.com/office/word/2010/wordml" xmlns:w15="http://schemas.microsoft.com/office/word/2012/wordml" xmlns:w16cid="http://schemas.microsoft.com/office/word/2016/wordml/cid" xmlns:w16se="http://schemas.microsoft.com/office/word/2015/wordml/symex" xmlns:wpg="http://schemas.microsoft.com/office/word/2010/wordprocessingGroup" xmlns:wpi="http://schemas.microsoft.com/office/word/2010/wordprocessingInk" xmlns:wne="http://schemas.microsoft.com/office/word/2006/wordml" xmlns:wps="http://schemas.microsoft.com/office/word/2010/wordprocessingShape" mc:Ignorable="w14 w15 w16se w16cid wp14">
+<w:numbering xmlns:wpc="http://schemas.microsoft.com/office/word/2010/wordprocessingCanvas" xmlns:cx="http://schemas.microsoft.com/office/drawing/2014/chartex" xmlns:cx1="http://schemas.microsoft.com/office/drawing/2015/9/8/chartex" xmlns:cx2="http://schemas.microsoft.com/office/drawing/2015/10/21/chartex" xmlns:cx3="http://schemas.microsoft.com/office/drawing/2016/5/9/chartex" xmlns:cx4="http://schemas.microsoft.com/office/drawing/2016/5/10/chartex" xmlns:cx5="http://schemas.microsoft.com/office/drawing/2016/5/11/chartex" xmlns:cx6="http://schemas.microsoft.com/office/drawing/2016/5/12/chartex" xmlns:cx7="http://schemas.microsoft.com/office/drawing/2016/5/13/chartex" xmlns:cx8="http://schemas.microsoft.com/office/drawing/2016/5/14/chartex" xmlns:mc="http://schemas.openxmlformats.org/markup-compatibility/2006" xmlns:aink="http://schemas.microsoft.com/office/drawing/2016/ink" xmlns:am3d="http://schemas.microsoft.com/office/drawing/2017/model3d" xmlns:o="urn:schemas-microsoft-com:office:office" xmlns:r="http://schemas.openxmlformats.org/officeDocument/2006/relationships" xmlns:m="http://schemas.openxmlformats.org/officeDocument/2006/math" xmlns:v="urn:schemas-microsoft-com:vml" xmlns:wp14="http://schemas.microsoft.com/office/word/2010/wordprocessingDrawing" xmlns:wp="http://schemas.openxmlformats.org/drawingml/2006/wordprocessingDrawing" xmlns:w10="urn:schemas-microsoft-com:office:word" xmlns:w="http://schemas.openxmlformats.org/wordprocessingml/2006/main" xmlns:w14="http://schemas.microsoft.com/office/word/2010/wordml" xmlns:w15="http://schemas.microsoft.com/office/word/2012/wordml" xmlns:w16cex="http://schemas.microsoft.com/office/word/2018/wordml/cex" xmlns:w16cid="http://schemas.microsoft.com/office/word/2016/wordml/cid" xmlns:w16="http://schemas.microsoft.com/office/word/2018/wordml" xmlns:w16se="http://schemas.microsoft.com/office/word/2015/wordml/symex" xmlns:wpg="http://schemas.microsoft.com/office/word/2010/wordprocessingGroup" xmlns:wpi="http://schemas.microsoft.com/office/word/2010/wordprocessingInk" xmlns:wne="http://schemas.microsoft.com/office/word/2006/wordml" xmlns:wps="http://schemas.microsoft.com/office/word/2010/wordprocessingShape" mc:Ignorable="w14 w15 w16se w16cid w16 w16cex wp14">
   <w:abstractNum w:abstractNumId="0" w15:restartNumberingAfterBreak="0">
     <w:nsid w:val="01E010BF"/>
     <w:multiLevelType w:val="singleLevel"/>
@@ -3899,9 +4320,9 @@
   <w:abstractNum w:abstractNumId="5" w15:restartNumberingAfterBreak="0">
     <w:nsid w:val="1F3735B8"/>
     <w:multiLevelType w:val="singleLevel"/>
-    <w:tmpl w:val="457639E6"/>
+    <w:tmpl w:val="C038A742"/>
     <w:lvl w:ilvl="0">
-      <w:start w:val="17"/>
+      <w:start w:val="16"/>
       <w:numFmt w:val="decimal"/>
       <w:lvlText w:val="%1."/>
       <w:lvlJc w:val="left"/>
@@ -4099,7 +4520,7 @@
 </file>
 
 <file path=word/styles.xml><?xml version="1.0" encoding="utf-8"?>
-<w:styles xmlns:mc="http://schemas.openxmlformats.org/markup-compatibility/2006" xmlns:r="http://schemas.openxmlformats.org/officeDocument/2006/relationships" xmlns:w="http://schemas.openxmlformats.org/wordprocessingml/2006/main" xmlns:w14="http://schemas.microsoft.com/office/word/2010/wordml" xmlns:w15="http://schemas.microsoft.com/office/word/2012/wordml" xmlns:w16cid="http://schemas.microsoft.com/office/word/2016/wordml/cid" xmlns:w16se="http://schemas.microsoft.com/office/word/2015/wordml/symex" mc:Ignorable="w14 w15 w16se w16cid">
+<w:styles xmlns:mc="http://schemas.openxmlformats.org/markup-compatibility/2006" xmlns:r="http://schemas.openxmlformats.org/officeDocument/2006/relationships" xmlns:w="http://schemas.openxmlformats.org/wordprocessingml/2006/main" xmlns:w14="http://schemas.microsoft.com/office/word/2010/wordml" xmlns:w15="http://schemas.microsoft.com/office/word/2012/wordml" xmlns:w16cex="http://schemas.microsoft.com/office/word/2018/wordml/cex" xmlns:w16cid="http://schemas.microsoft.com/office/word/2016/wordml/cid" xmlns:w16="http://schemas.microsoft.com/office/word/2018/wordml" xmlns:w16se="http://schemas.microsoft.com/office/word/2015/wordml/symex" mc:Ignorable="w14 w15 w16se w16cid w16 w16cex">
   <w:docDefaults>
     <w:rPrDefault>
       <w:rPr>
@@ -4109,7 +4530,7 @@
     </w:rPrDefault>
     <w:pPrDefault/>
   </w:docDefaults>
-  <w:latentStyles w:defLockedState="0" w:defUIPriority="99" w:defSemiHidden="0" w:defUnhideWhenUsed="0" w:defQFormat="0" w:count="375">
+  <w:latentStyles w:defLockedState="0" w:defUIPriority="99" w:defSemiHidden="0" w:defUnhideWhenUsed="0" w:defQFormat="0" w:count="376">
     <w:lsdException w:name="Normal" w:uiPriority="0" w:qFormat="1"/>
     <w:lsdException w:name="heading 1" w:uiPriority="9" w:qFormat="1"/>
     <w:lsdException w:name="heading 2" w:uiPriority="9" w:qFormat="1"/>
@@ -4476,6 +4897,7 @@
     <w:lsdException w:name="Smart Hyperlink" w:semiHidden="1" w:unhideWhenUsed="1"/>
     <w:lsdException w:name="Hashtag" w:semiHidden="1" w:unhideWhenUsed="1"/>
     <w:lsdException w:name="Unresolved Mention" w:semiHidden="1" w:unhideWhenUsed="1"/>
+    <w:lsdException w:name="Smart Link" w:semiHidden="1" w:unhideWhenUsed="1"/>
   </w:latentStyles>
   <w:style w:type="paragraph" w:default="1" w:styleId="Normal">
     <w:name w:val="Normal"/>

</xml_diff>